<commit_message>
Seguimiento de cámara y terreno de prueba
Se ha hecho que la cámara siga a Mike por el escenario y a parte se ha hecho un escenario de prueba para apreciar mejor los movimientos.
</commit_message>
<xml_diff>
--- a/Doc/DangerousDungeons.docx
+++ b/Doc/DangerousDungeons.docx
@@ -1114,7 +1114,23 @@
         <w:t>En este</w:t>
       </w:r>
       <w:r>
-        <w:t xml:space="preserve"> trabajo se va a desarrollar el videojuego Dangerous Dungeons. Un videojuego 3D desarrollado con Unity 2020.3.18f1 en el que encarnaremos a nuestro personaje “Mike el Todopoderoso” que intenta liberar a su tierra de toda una serie de enemigos que la han conquistado. </w:t>
+        <w:t xml:space="preserve"> trabajo se va a desarrollar el videojuego </w:t>
+      </w:r>
+      <w:proofErr w:type="spellStart"/>
+      <w:r>
+        <w:t>Dangerous</w:t>
+      </w:r>
+      <w:proofErr w:type="spellEnd"/>
+      <w:r>
+        <w:t xml:space="preserve"> </w:t>
+      </w:r>
+      <w:proofErr w:type="spellStart"/>
+      <w:r>
+        <w:t>Dungeons</w:t>
+      </w:r>
+      <w:proofErr w:type="spellEnd"/>
+      <w:r>
+        <w:t xml:space="preserve">. Un videojuego 3D desarrollado con Unity 2020.3.18f1 en el que encarnaremos a nuestro personaje “Mike el Todopoderoso” que intenta liberar a su tierra de toda una serie de enemigos que la han conquistado. </w:t>
       </w:r>
     </w:p>
     <w:p>
@@ -1223,20 +1239,49 @@
         <w:t>empezar,</w:t>
       </w:r>
       <w:r>
-        <w:t xml:space="preserve"> he elegido que la estética del juego será parecida a la del videojuego “Minecraft Dungeons”.</w:t>
+        <w:t xml:space="preserve"> he elegido que la estética del juego será parecida a la del videojuego “Minecraft </w:t>
+      </w:r>
+      <w:proofErr w:type="spellStart"/>
+      <w:r>
+        <w:t>Dungeons</w:t>
+      </w:r>
+      <w:proofErr w:type="spellEnd"/>
+      <w:r>
+        <w:t>”.</w:t>
       </w:r>
     </w:p>
     <w:p/>
     <w:p>
       <w:r>
-        <w:t>Por lo que he decidido utilizar assets creados con Voxel para dar esa apariencia de cubos o “</w:t>
+        <w:t xml:space="preserve">Por lo que he decidido utilizar </w:t>
+      </w:r>
+      <w:proofErr w:type="spellStart"/>
+      <w:r>
+        <w:t>assets</w:t>
+      </w:r>
+      <w:proofErr w:type="spellEnd"/>
+      <w:r>
+        <w:t xml:space="preserve"> creados con </w:t>
+      </w:r>
+      <w:proofErr w:type="spellStart"/>
+      <w:r>
+        <w:t>Voxel</w:t>
+      </w:r>
+      <w:proofErr w:type="spellEnd"/>
+      <w:r>
+        <w:t xml:space="preserve"> para dar esa apariencia de cubos o “</w:t>
       </w:r>
       <w:r>
         <w:t>píxel</w:t>
       </w:r>
       <w:r>
-        <w:t xml:space="preserve"> art”. La mayoría de estos recursos proceden del autor Maxparta</w:t>
-      </w:r>
+        <w:t xml:space="preserve"> art”. La mayoría de estos recursos proceden del autor </w:t>
+      </w:r>
+      <w:proofErr w:type="spellStart"/>
+      <w:r>
+        <w:t>Maxparta</w:t>
+      </w:r>
+      <w:proofErr w:type="spellEnd"/>
       <w:r>
         <w:rPr>
           <w:rStyle w:val="Refdenotaalpie"/>
@@ -1247,7 +1292,15 @@
         <w:t xml:space="preserve"> excepto los relacionados con las armas que son de </w:t>
       </w:r>
       <w:r>
-        <w:t xml:space="preserve">Unity-Fantom </w:t>
+        <w:t>Unity-</w:t>
+      </w:r>
+      <w:proofErr w:type="spellStart"/>
+      <w:r>
+        <w:t>Fantom</w:t>
+      </w:r>
+      <w:proofErr w:type="spellEnd"/>
+      <w:r>
+        <w:t xml:space="preserve"> </w:t>
       </w:r>
       <w:r>
         <w:rPr>
@@ -1459,15 +1512,36 @@
         <w:pStyle w:val="Ttulo2"/>
       </w:pPr>
       <w:r>
-        <w:t>Importación de assets</w:t>
-      </w:r>
+        <w:t xml:space="preserve">Importación de </w:t>
+      </w:r>
+      <w:proofErr w:type="spellStart"/>
+      <w:r>
+        <w:t>assets</w:t>
+      </w:r>
+      <w:proofErr w:type="spellEnd"/>
     </w:p>
     <w:p>
       <w:pPr>
         <w:ind w:left="576"/>
       </w:pPr>
       <w:r>
-        <w:t>Lo primero que he hecho ha sido importar todos los assets que me había descargado de varias páginas a mi proyecto de Unity. Para ello he creado una carpeta con el nombre del proyecto y dentro de ella otra carpeta llamada assets.</w:t>
+        <w:t xml:space="preserve">Lo primero que he hecho ha sido importar todos los </w:t>
+      </w:r>
+      <w:proofErr w:type="spellStart"/>
+      <w:r>
+        <w:t>assets</w:t>
+      </w:r>
+      <w:proofErr w:type="spellEnd"/>
+      <w:r>
+        <w:t xml:space="preserve"> que me había descargado de varias páginas a mi proyecto de Unity. Para ello he creado una carpeta con el nombre del proyecto y dentro de ella otra carpeta llamada </w:t>
+      </w:r>
+      <w:proofErr w:type="spellStart"/>
+      <w:r>
+        <w:t>assets</w:t>
+      </w:r>
+      <w:proofErr w:type="spellEnd"/>
+      <w:r>
+        <w:t>.</w:t>
       </w:r>
     </w:p>
     <w:p>
@@ -1715,10 +1789,26 @@
         <w:ind w:left="576"/>
       </w:pPr>
       <w:r>
-        <w:t xml:space="preserve">Seguidamente he descargado las animaciones de “Idle”, “Walking” y “Running”. Como en Mixamo te puede generar </w:t>
-      </w:r>
-      <w:r>
-        <w:t>el prefab con el modelo y el esqueleto para directamente importarlo a escena</w:t>
+        <w:t>Seguidamente he descargado las animaciones de “Idle”, “</w:t>
+      </w:r>
+      <w:proofErr w:type="spellStart"/>
+      <w:r>
+        <w:t>Walking</w:t>
+      </w:r>
+      <w:proofErr w:type="spellEnd"/>
+      <w:r>
+        <w:t xml:space="preserve">” y “Running”. Como en Mixamo te puede generar </w:t>
+      </w:r>
+      <w:r>
+        <w:t xml:space="preserve">el </w:t>
+      </w:r>
+      <w:proofErr w:type="spellStart"/>
+      <w:r>
+        <w:t>prefab</w:t>
+      </w:r>
+      <w:proofErr w:type="spellEnd"/>
+      <w:r>
+        <w:t xml:space="preserve"> con el modelo y el esqueleto para directamente importarlo a escena</w:t>
       </w:r>
       <w:r>
         <w:t>, en la primera animación (Idle) he descargado estos recursos y por tanto serán utilizados como el modelo a importar a la escena de forma predefinida.</w:t>
@@ -1790,7 +1880,15 @@
         <w:t xml:space="preserve">las texturas </w:t>
       </w:r>
       <w:r>
-        <w:t>y las he guardado en una carpeta llamada Materials dentro de la carpeta Mike:</w:t>
+        <w:t xml:space="preserve">y las he guardado en una carpeta llamada </w:t>
+      </w:r>
+      <w:proofErr w:type="spellStart"/>
+      <w:r>
+        <w:t>Materials</w:t>
+      </w:r>
+      <w:proofErr w:type="spellEnd"/>
+      <w:r>
+        <w:t xml:space="preserve"> dentro de la carpeta Mike:</w:t>
       </w:r>
     </w:p>
     <w:p>
@@ -1896,7 +1994,47 @@
         <w:ind w:left="576"/>
       </w:pPr>
       <w:r>
-        <w:t>A continuación, he creado un animator controller llamado “MikeAnimator” el cual he alojado dentro de la carpeta “Animations”, he hecho que el primer estado al que pasa Mike nada más empezar es al de reposo y se lo he añadido al GameObjet Idle de la escena.</w:t>
+        <w:t xml:space="preserve">A continuación, he creado un </w:t>
+      </w:r>
+      <w:proofErr w:type="spellStart"/>
+      <w:r>
+        <w:t>animator</w:t>
+      </w:r>
+      <w:proofErr w:type="spellEnd"/>
+      <w:r>
+        <w:t xml:space="preserve"> </w:t>
+      </w:r>
+      <w:proofErr w:type="spellStart"/>
+      <w:r>
+        <w:t>controller</w:t>
+      </w:r>
+      <w:proofErr w:type="spellEnd"/>
+      <w:r>
+        <w:t xml:space="preserve"> llamado “</w:t>
+      </w:r>
+      <w:proofErr w:type="spellStart"/>
+      <w:r>
+        <w:t>MikeAnimator</w:t>
+      </w:r>
+      <w:proofErr w:type="spellEnd"/>
+      <w:r>
+        <w:t>” el cual he alojado dentro de la carpeta “</w:t>
+      </w:r>
+      <w:proofErr w:type="spellStart"/>
+      <w:r>
+        <w:t>Animations</w:t>
+      </w:r>
+      <w:proofErr w:type="spellEnd"/>
+      <w:r>
+        <w:t xml:space="preserve">”, he hecho que el primer estado al que pasa Mike nada más empezar es al de reposo y se lo he añadido al </w:t>
+      </w:r>
+      <w:proofErr w:type="spellStart"/>
+      <w:r>
+        <w:t>GameObjet</w:t>
+      </w:r>
+      <w:proofErr w:type="spellEnd"/>
+      <w:r>
+        <w:t xml:space="preserve"> Idle de la escena.</w:t>
       </w:r>
     </w:p>
     <w:p>
@@ -1950,13 +2088,45 @@
         <w:ind w:left="576"/>
       </w:pPr>
       <w:r>
-        <w:t>Como la animación tiene un fin he activado la opción Loop Time en todas las animaciones para que se queden reproduciéndose</w:t>
-      </w:r>
-      <w:r>
-        <w:t xml:space="preserve">, he activado también la opción Loop Pose para que haya menos problemas en las transiciones </w:t>
-      </w:r>
-      <w:r>
-        <w:t xml:space="preserve">y las he añadido al animator controller. </w:t>
+        <w:t xml:space="preserve">Como la animación tiene un fin he activado la opción </w:t>
+      </w:r>
+      <w:proofErr w:type="spellStart"/>
+      <w:r>
+        <w:t>Loop</w:t>
+      </w:r>
+      <w:proofErr w:type="spellEnd"/>
+      <w:r>
+        <w:t xml:space="preserve"> Time en todas las animaciones para que se queden reproduciéndose</w:t>
+      </w:r>
+      <w:r>
+        <w:t xml:space="preserve">, he activado también la opción </w:t>
+      </w:r>
+      <w:proofErr w:type="spellStart"/>
+      <w:r>
+        <w:t>Loop</w:t>
+      </w:r>
+      <w:proofErr w:type="spellEnd"/>
+      <w:r>
+        <w:t xml:space="preserve"> Pose para que haya menos problemas en las transiciones </w:t>
+      </w:r>
+      <w:r>
+        <w:t xml:space="preserve">y las he añadido al </w:t>
+      </w:r>
+      <w:proofErr w:type="spellStart"/>
+      <w:r>
+        <w:t>animator</w:t>
+      </w:r>
+      <w:proofErr w:type="spellEnd"/>
+      <w:r>
+        <w:t xml:space="preserve"> </w:t>
+      </w:r>
+      <w:proofErr w:type="spellStart"/>
+      <w:r>
+        <w:t>controller</w:t>
+      </w:r>
+      <w:proofErr w:type="spellEnd"/>
+      <w:r>
+        <w:t xml:space="preserve">. </w:t>
       </w:r>
     </w:p>
     <w:p>
@@ -2056,7 +2226,15 @@
         <w:t>Teniendo este parámetro en cuenta he creado las transiciones de un estado a otro</w:t>
       </w:r>
       <w:r>
-        <w:t xml:space="preserve"> a las cuales les he desactivado la opción de “Has exit time” para asegurar que en cuanto el personaje comience a correr su animación también lo haga</w:t>
+        <w:t xml:space="preserve"> a las cuales les he desactivado la opción de “Has </w:t>
+      </w:r>
+      <w:proofErr w:type="spellStart"/>
+      <w:r>
+        <w:t>exit</w:t>
+      </w:r>
+      <w:proofErr w:type="spellEnd"/>
+      <w:r>
+        <w:t xml:space="preserve"> time” para asegurar que en cuanto el personaje comience a correr su animación también lo haga</w:t>
       </w:r>
       <w:r>
         <w:t>.</w:t>
@@ -2113,7 +2291,15 @@
         <w:ind w:left="576"/>
       </w:pPr>
       <w:r>
-        <w:t>Ahora que sus animaciones básicas ya funcionan vamos a proceder con su activación a través de los controles del juego. Para el desplazamiento he decidido que el jugador podrá usar las teclas W A S D para moverse por el mapa y el L-Shift para aumentar su velocidad por lo que deberemos crear un script que recoja la activación de esas teclas y cambie el estado del integer “Velocidad” de la animación. Este script y todos los relacionados con Mike estarán alojados en una carpeta llamada Scripts dentro de la carpeta Mike:</w:t>
+        <w:t xml:space="preserve">Ahora que sus animaciones básicas ya funcionan vamos a proceder con su activación a través de los controles del juego. Para el desplazamiento he decidido que el jugador podrá usar las teclas W A S D para moverse por el mapa y el L-Shift para aumentar su velocidad por lo que deberemos crear un script que recoja la activación de esas teclas y cambie el estado del </w:t>
+      </w:r>
+      <w:proofErr w:type="spellStart"/>
+      <w:r>
+        <w:t>integer</w:t>
+      </w:r>
+      <w:proofErr w:type="spellEnd"/>
+      <w:r>
+        <w:t xml:space="preserve"> “Velocidad” de la animación. Este script y todos los relacionados con Mike estarán alojados en una carpeta llamada Scripts dentro de la carpeta Mike:</w:t>
       </w:r>
     </w:p>
     <w:p>
@@ -2363,7 +2549,23 @@
         <w:ind w:left="576"/>
       </w:pPr>
       <w:r>
-        <w:t>Seguidamente he completado el animator de Mike con los estados nuevos. Para tener en cuenta los giros he creado otro parámetro integer el cual he llamado “Dirección” el cual tendrá los siguientes valores:</w:t>
+        <w:t xml:space="preserve">Seguidamente he completado el </w:t>
+      </w:r>
+      <w:proofErr w:type="spellStart"/>
+      <w:r>
+        <w:t>animator</w:t>
+      </w:r>
+      <w:proofErr w:type="spellEnd"/>
+      <w:r>
+        <w:t xml:space="preserve"> de Mike con los estados nuevos. Para tener en cuenta los giros he creado otro parámetro </w:t>
+      </w:r>
+      <w:proofErr w:type="spellStart"/>
+      <w:r>
+        <w:t>integer</w:t>
+      </w:r>
+      <w:proofErr w:type="spellEnd"/>
+      <w:r>
+        <w:t xml:space="preserve"> el cual he llamado “Dirección” el cual tendrá los siguientes valores:</w:t>
       </w:r>
     </w:p>
     <w:p>
@@ -2473,7 +2675,15 @@
         <w:ind w:left="567"/>
       </w:pPr>
       <w:r>
-        <w:t>A continuación, me enfrento a un problema: las animaciones mueven al personaje ligeramente y si se vuelven a ejecutar reinician su posición haciendo que experimente un movimiento brusco. Para solucionarlo lo primero que hago es en la parte de Rig de nuestro modelo “Idle” seleccionamos crear un avatar a partir de este modelo y seleccionamos como nodo raíz las caderas:</w:t>
+        <w:t xml:space="preserve">A continuación, me enfrento a un problema: las animaciones mueven al personaje ligeramente y si se vuelven a ejecutar reinician su posición haciendo que experimente un movimiento brusco. Para solucionarlo lo primero que hago es en la parte de </w:t>
+      </w:r>
+      <w:proofErr w:type="spellStart"/>
+      <w:r>
+        <w:t>Rig</w:t>
+      </w:r>
+      <w:proofErr w:type="spellEnd"/>
+      <w:r>
+        <w:t xml:space="preserve"> de nuestro modelo “Idle” seleccionamos crear un avatar a partir de este modelo y seleccionamos como nodo raíz las caderas:</w:t>
       </w:r>
     </w:p>
     <w:p>
@@ -2648,7 +2858,23 @@
         <w:ind w:left="567"/>
       </w:pPr>
       <w:r>
-        <w:t xml:space="preserve">Después he configurado la opción del “Root Motion” para que en aquellas animaciones que daban problemas se configure correctamente haciendo que su último estado se tome como inicio de la siguiente. Ejemplo </w:t>
+        <w:t>Después he configurado la opción del “</w:t>
+      </w:r>
+      <w:proofErr w:type="spellStart"/>
+      <w:r>
+        <w:t>Root</w:t>
+      </w:r>
+      <w:proofErr w:type="spellEnd"/>
+      <w:r>
+        <w:t xml:space="preserve"> </w:t>
+      </w:r>
+      <w:proofErr w:type="spellStart"/>
+      <w:r>
+        <w:t>Motion</w:t>
+      </w:r>
+      <w:proofErr w:type="spellEnd"/>
+      <w:r>
+        <w:t xml:space="preserve">” para que en aquellas animaciones que daban problemas se configure correctamente haciendo que su último estado se tome como inicio de la siguiente. Ejemplo </w:t>
       </w:r>
       <w:r>
         <w:t xml:space="preserve">de la animación de correr mientras se gira: </w:t>
@@ -2710,7 +2936,15 @@
         <w:t>gira,</w:t>
       </w:r>
       <w:r>
-        <w:t xml:space="preserve"> pero no su avance porque eso quiero controlarlo yo mediante código, activo la opción “Back Into Pose”</w:t>
+        <w:t xml:space="preserve"> pero no su avance porque eso quiero controlarlo yo mediante código, activo la opción “Back </w:t>
+      </w:r>
+      <w:proofErr w:type="spellStart"/>
+      <w:r>
+        <w:t>Into</w:t>
+      </w:r>
+      <w:proofErr w:type="spellEnd"/>
+      <w:r>
+        <w:t xml:space="preserve"> Pose”</w:t>
       </w:r>
       <w:r>
         <w:t xml:space="preserve"> para los ejes x y z.</w:t>
@@ -2721,10 +2955,34 @@
         <w:ind w:left="567"/>
       </w:pPr>
       <w:r>
-        <w:t xml:space="preserve">He realizado esta acción en todas las animaciones que lo necesitaban y finalmente, para que esto se aplique, en el animator de Mike he </w:t>
-      </w:r>
-      <w:r>
-        <w:t>adjuntado su avatar y he activado la opción de “Root Motion”.</w:t>
+        <w:t xml:space="preserve">He realizado esta acción en todas las animaciones que lo necesitaban y finalmente, para que esto se aplique, en el </w:t>
+      </w:r>
+      <w:proofErr w:type="spellStart"/>
+      <w:r>
+        <w:t>animator</w:t>
+      </w:r>
+      <w:proofErr w:type="spellEnd"/>
+      <w:r>
+        <w:t xml:space="preserve"> de Mike he </w:t>
+      </w:r>
+      <w:r>
+        <w:t>adjuntado su avatar y he activado la opción de “</w:t>
+      </w:r>
+      <w:proofErr w:type="spellStart"/>
+      <w:r>
+        <w:t>Root</w:t>
+      </w:r>
+      <w:proofErr w:type="spellEnd"/>
+      <w:r>
+        <w:t xml:space="preserve"> </w:t>
+      </w:r>
+      <w:proofErr w:type="spellStart"/>
+      <w:r>
+        <w:t>Motion</w:t>
+      </w:r>
+      <w:proofErr w:type="spellEnd"/>
+      <w:r>
+        <w:t>”.</w:t>
       </w:r>
     </w:p>
     <w:p>
@@ -2790,7 +3048,15 @@
         <w:t xml:space="preserve">Ahora toca hacer que Mike se pueda mover por un plano real. Para ello lo primero que he hecho ha sido </w:t>
       </w:r>
       <w:r>
-        <w:t xml:space="preserve">crear un suelo expandiendo un cubo debajo de Mike. Como el cubo ya tiene de por si un box collider no he tenido que importarle ninguno. </w:t>
+        <w:t xml:space="preserve">crear un suelo expandiendo un cubo debajo de Mike. Como el cubo ya tiene de por si un box </w:t>
+      </w:r>
+      <w:proofErr w:type="spellStart"/>
+      <w:r>
+        <w:t>collider</w:t>
+      </w:r>
+      <w:proofErr w:type="spellEnd"/>
+      <w:r>
+        <w:t xml:space="preserve"> no he tenido que importarle ninguno. </w:t>
       </w:r>
     </w:p>
     <w:p>
@@ -2798,6 +3064,9 @@
         <w:ind w:left="567"/>
       </w:pPr>
       <w:r>
+        <w:rPr>
+          <w:noProof/>
+        </w:rPr>
         <w:drawing>
           <wp:inline distT="0" distB="0" distL="0" distR="0" wp14:anchorId="2D452A08" wp14:editId="3C70B39E">
             <wp:extent cx="5400040" cy="2562860"/>
@@ -2852,7 +3121,23 @@
         <w:t>seleccionar</w:t>
       </w:r>
       <w:r>
-        <w:t xml:space="preserve"> un collider para Mike. En este caso he seleccionado un collider de cápsula ya que es el que mejor se adecua al personaje. </w:t>
+        <w:t xml:space="preserve"> un </w:t>
+      </w:r>
+      <w:proofErr w:type="spellStart"/>
+      <w:r>
+        <w:t>collider</w:t>
+      </w:r>
+      <w:proofErr w:type="spellEnd"/>
+      <w:r>
+        <w:t xml:space="preserve"> para Mike. En este caso he seleccionado un </w:t>
+      </w:r>
+      <w:proofErr w:type="spellStart"/>
+      <w:r>
+        <w:t>collider</w:t>
+      </w:r>
+      <w:proofErr w:type="spellEnd"/>
+      <w:r>
+        <w:t xml:space="preserve"> de cápsula ya que es el que mejor se adecua al personaje. </w:t>
       </w:r>
       <w:r>
         <w:t>Al hacerlo no acababa de estar lo suficientemente ajustado a como quería así que lo he acabado ajustando a mano.</w:t>
@@ -2864,6 +3149,9 @@
         <w:jc w:val="center"/>
       </w:pPr>
       <w:r>
+        <w:rPr>
+          <w:noProof/>
+        </w:rPr>
         <w:lastRenderedPageBreak/>
         <w:drawing>
           <wp:inline distT="0" distB="0" distL="0" distR="0" wp14:anchorId="51273737" wp14:editId="7BD05CCB">
@@ -2909,11 +3197,21 @@
       <w:r>
         <w:t xml:space="preserve">Lo siguiente que he hecho ha sido asignarle a Mike un </w:t>
       </w:r>
+      <w:proofErr w:type="spellStart"/>
       <w:r>
         <w:t>Rigidbody</w:t>
       </w:r>
-      <w:r>
-        <w:t xml:space="preserve"> para darle gravedad. Nada más añadirlo y darle al play he visto como de repente empezaba a flotar hacia arriba. Esto se debía a que anteriormente no había activado la opción de controlar el eje Y mediante código en las animaciones</w:t>
+      <w:proofErr w:type="spellEnd"/>
+      <w:r>
+        <w:t xml:space="preserve"> para darle gravedad. Nada más añadirlo y darle al </w:t>
+      </w:r>
+      <w:proofErr w:type="spellStart"/>
+      <w:r>
+        <w:t>play</w:t>
+      </w:r>
+      <w:proofErr w:type="spellEnd"/>
+      <w:r>
+        <w:t xml:space="preserve"> he visto como de repente empezaba a flotar hacia arriba. Esto se debía a que anteriormente no había activado la opción de controlar el eje Y mediante código en las animaciones</w:t>
       </w:r>
       <w:r>
         <w:t xml:space="preserve"> por lo que </w:t>
@@ -2921,20 +3219,32 @@
       <w:r>
         <w:t xml:space="preserve">un pequeño cambio en la animación del eje Y, de forma acumulativa </w:t>
       </w:r>
+      <w:proofErr w:type="spellStart"/>
       <w:r>
         <w:t>hacia</w:t>
       </w:r>
+      <w:proofErr w:type="spellEnd"/>
       <w:r>
         <w:t xml:space="preserve"> que pareciese que flotaba. Seguidamente he visto como había una interferencia entre las animaciones y el </w:t>
       </w:r>
+      <w:proofErr w:type="spellStart"/>
       <w:r>
         <w:t>Rigidbody</w:t>
       </w:r>
+      <w:proofErr w:type="spellEnd"/>
       <w:r>
         <w:t xml:space="preserve"> por lo que he </w:t>
       </w:r>
       <w:r>
-        <w:t>activado la opción “Extrapolate” para que estas no se vean afectadas.</w:t>
+        <w:t>activado la opción “</w:t>
+      </w:r>
+      <w:proofErr w:type="spellStart"/>
+      <w:r>
+        <w:t>Extrapolate</w:t>
+      </w:r>
+      <w:proofErr w:type="spellEnd"/>
+      <w:r>
+        <w:t>” para que estas no se vean afectadas.</w:t>
       </w:r>
     </w:p>
     <w:p>
@@ -2943,6 +3253,9 @@
         <w:jc w:val="center"/>
       </w:pPr>
       <w:r>
+        <w:rPr>
+          <w:noProof/>
+        </w:rPr>
         <w:drawing>
           <wp:inline distT="0" distB="0" distL="0" distR="0" wp14:anchorId="05B395C2" wp14:editId="5584E8F9">
             <wp:extent cx="2553056" cy="381053"/>
@@ -2985,7 +3298,15 @@
         <w:ind w:left="567"/>
       </w:pPr>
       <w:r>
-        <w:t>Ahora me encuentro otro problema y es que algunas animaciones a las que no puedo bloquear su acceso a la rotación modifican la del eje X o el eje Z por lo que Mike se acaba cayendo. Para solucionar esto, en el Rigidbody he activado el bloqueo de ambos ejes ya que el único que quiero que se vea afectado es el eje Y.</w:t>
+        <w:t xml:space="preserve">Ahora me encuentro otro problema y es que algunas animaciones a las que no puedo bloquear su acceso a la rotación modifican la del eje X o el eje Z por lo que Mike se acaba cayendo. Para solucionar esto, en el </w:t>
+      </w:r>
+      <w:proofErr w:type="spellStart"/>
+      <w:r>
+        <w:t>Rigidbody</w:t>
+      </w:r>
+      <w:proofErr w:type="spellEnd"/>
+      <w:r>
+        <w:t xml:space="preserve"> he activado el bloqueo de ambos ejes ya que el único que quiero que se vea afectado es el eje Y.</w:t>
       </w:r>
     </w:p>
     <w:p>
@@ -2994,6 +3315,9 @@
         <w:jc w:val="center"/>
       </w:pPr>
       <w:r>
+        <w:rPr>
+          <w:noProof/>
+        </w:rPr>
         <w:drawing>
           <wp:inline distT="0" distB="0" distL="0" distR="0" wp14:anchorId="7994E47D" wp14:editId="4C4BEC88">
             <wp:extent cx="2391109" cy="724001"/>
@@ -3051,23 +3375,15 @@
         <w:t xml:space="preserve">Para lograrlo </w:t>
       </w:r>
       <w:r>
-        <w:t xml:space="preserve">he utilizado los quaternions que hemos dado en la asignatura. Además, mientras lo hacía he visto que </w:t>
-      </w:r>
-      <w:r>
-        <w:t>las animaciones de girar mientras se corre</w:t>
-      </w:r>
-      <w:r>
-        <w:t xml:space="preserve"> o camina</w:t>
-      </w:r>
-      <w:r>
-        <w:t xml:space="preserve"> no estaban bien hechas del todo por lo que al </w:t>
-      </w:r>
-      <w:r>
-        <w:lastRenderedPageBreak/>
-        <w:t>final me he decantado por girar el personaje mediante código pero manteniendo las animaciones excepto las de andar girando que estaban especialmente mal hechas y apenas se notaban; el resto están bien. Así que he bloqueado toda opción de que las animaciones afecten a la posición o rotación de Mike.</w:t>
-      </w:r>
-      <w:r>
-        <w:t xml:space="preserve"> Ejemplo de la animación de correr hacia la derecha.</w:t>
+        <w:t xml:space="preserve">he utilizado los </w:t>
+      </w:r>
+      <w:proofErr w:type="spellStart"/>
+      <w:r>
+        <w:t>quaternions</w:t>
+      </w:r>
+      <w:proofErr w:type="spellEnd"/>
+      <w:r>
+        <w:t xml:space="preserve"> que hemos dado en la asignatura.</w:t>
       </w:r>
     </w:p>
     <w:p>
@@ -3076,6 +3392,81 @@
         <w:jc w:val="center"/>
       </w:pPr>
       <w:r>
+        <w:lastRenderedPageBreak/>
+        <w:drawing>
+          <wp:inline distT="0" distB="0" distL="0" distR="0" wp14:anchorId="31A37C2A" wp14:editId="67DF28DA">
+            <wp:extent cx="3600953" cy="676369"/>
+            <wp:effectExtent l="0" t="0" r="0" b="9525"/>
+            <wp:docPr id="26" name="Imagen 26" descr="Captura de pantalla de un celular&#10;&#10;Descripción generada automáticamente"/>
+            <wp:cNvGraphicFramePr>
+              <a:graphicFrameLocks xmlns:a="http://schemas.openxmlformats.org/drawingml/2006/main" noChangeAspect="1"/>
+            </wp:cNvGraphicFramePr>
+            <a:graphic xmlns:a="http://schemas.openxmlformats.org/drawingml/2006/main">
+              <a:graphicData uri="http://schemas.openxmlformats.org/drawingml/2006/picture">
+                <pic:pic xmlns:pic="http://schemas.openxmlformats.org/drawingml/2006/picture">
+                  <pic:nvPicPr>
+                    <pic:cNvPr id="26" name="Imagen 26" descr="Captura de pantalla de un celular&#10;&#10;Descripción generada automáticamente"/>
+                    <pic:cNvPicPr/>
+                  </pic:nvPicPr>
+                  <pic:blipFill>
+                    <a:blip r:embed="rId35"/>
+                    <a:stretch>
+                      <a:fillRect/>
+                    </a:stretch>
+                  </pic:blipFill>
+                  <pic:spPr>
+                    <a:xfrm>
+                      <a:off x="0" y="0"/>
+                      <a:ext cx="3600953" cy="676369"/>
+                    </a:xfrm>
+                    <a:prstGeom prst="rect">
+                      <a:avLst/>
+                    </a:prstGeom>
+                  </pic:spPr>
+                </pic:pic>
+              </a:graphicData>
+            </a:graphic>
+          </wp:inline>
+        </w:drawing>
+      </w:r>
+    </w:p>
+    <w:p>
+      <w:pPr>
+        <w:ind w:left="567"/>
+      </w:pPr>
+      <w:r>
+        <w:t xml:space="preserve">Además, mientras lo hacía he visto que </w:t>
+      </w:r>
+      <w:proofErr w:type="gramStart"/>
+      <w:r>
+        <w:t>las animaciones de girar mientras se corre</w:t>
+      </w:r>
+      <w:proofErr w:type="gramEnd"/>
+      <w:r>
+        <w:t xml:space="preserve"> o camina</w:t>
+      </w:r>
+      <w:r>
+        <w:t xml:space="preserve"> no estaban bien hechas del todo por lo que al final me he decantado por girar el personaje mediante </w:t>
+      </w:r>
+      <w:r>
+        <w:t>código,</w:t>
+      </w:r>
+      <w:r>
+        <w:t xml:space="preserve"> pero manteniendo las animaciones excepto las de andar girando que estaban especialmente mal hechas y apenas se notaban; el resto están bien. Así que he bloqueado toda opción de que las animaciones afecten a la posición o rotación de Mike.</w:t>
+      </w:r>
+      <w:r>
+        <w:t xml:space="preserve"> Ejemplo de la animación de correr hacia la derecha.</w:t>
+      </w:r>
+    </w:p>
+    <w:p>
+      <w:pPr>
+        <w:ind w:left="567"/>
+        <w:jc w:val="center"/>
+      </w:pPr>
+      <w:r>
+        <w:rPr>
+          <w:noProof/>
+        </w:rPr>
         <w:drawing>
           <wp:inline distT="0" distB="0" distL="0" distR="0" wp14:anchorId="2957F3A4" wp14:editId="2E2A9DDD">
             <wp:extent cx="2524477" cy="3439005"/>
@@ -3092,7 +3483,7 @@
                     <pic:cNvPicPr/>
                   </pic:nvPicPr>
                   <pic:blipFill>
-                    <a:blip r:embed="rId35"/>
+                    <a:blip r:embed="rId36"/>
                     <a:stretch>
                       <a:fillRect/>
                     </a:stretch>
@@ -3132,6 +3523,9 @@
         <w:ind w:left="567"/>
       </w:pPr>
       <w:r>
+        <w:rPr>
+          <w:noProof/>
+        </w:rPr>
         <w:drawing>
           <wp:inline distT="0" distB="0" distL="0" distR="0" wp14:anchorId="535384C7" wp14:editId="60A1243F">
             <wp:extent cx="5400040" cy="795655"/>
@@ -3148,7 +3542,7 @@
                     <pic:cNvPicPr/>
                   </pic:nvPicPr>
                   <pic:blipFill>
-                    <a:blip r:embed="rId36"/>
+                    <a:blip r:embed="rId37"/>
                     <a:stretch>
                       <a:fillRect/>
                     </a:stretch>
@@ -3174,7 +3568,23 @@
         <w:ind w:left="567"/>
       </w:pPr>
       <w:r>
-        <w:t xml:space="preserve">Y el animator controller queda tal que así: </w:t>
+        <w:t xml:space="preserve">Y el </w:t>
+      </w:r>
+      <w:proofErr w:type="spellStart"/>
+      <w:r>
+        <w:t>animator</w:t>
+      </w:r>
+      <w:proofErr w:type="spellEnd"/>
+      <w:r>
+        <w:t xml:space="preserve"> </w:t>
+      </w:r>
+      <w:proofErr w:type="spellStart"/>
+      <w:r>
+        <w:t>controller</w:t>
+      </w:r>
+      <w:proofErr w:type="spellEnd"/>
+      <w:r>
+        <w:t xml:space="preserve"> queda tal que así: </w:t>
       </w:r>
     </w:p>
     <w:p>
@@ -3182,6 +3592,9 @@
         <w:ind w:left="567"/>
       </w:pPr>
       <w:r>
+        <w:rPr>
+          <w:noProof/>
+        </w:rPr>
         <w:lastRenderedPageBreak/>
         <w:drawing>
           <wp:inline distT="0" distB="0" distL="0" distR="0" wp14:anchorId="45967D3C" wp14:editId="2FCF8D12">
@@ -3199,7 +3612,7 @@
                     <pic:cNvPicPr/>
                   </pic:nvPicPr>
                   <pic:blipFill>
-                    <a:blip r:embed="rId37"/>
+                    <a:blip r:embed="rId38"/>
                     <a:stretch>
                       <a:fillRect/>
                     </a:stretch>
@@ -3237,7 +3650,7 @@
       </w:pPr>
     </w:p>
     <w:sectPr>
-      <w:footerReference w:type="default" r:id="rId38"/>
+      <w:footerReference w:type="default" r:id="rId39"/>
       <w:pgSz w:w="11906" w:h="16838"/>
       <w:pgMar w:top="1417" w:right="1701" w:bottom="1417" w:left="1701" w:header="708" w:footer="708" w:gutter="0"/>
       <w:pgNumType w:start="0"/>

</xml_diff>

<commit_message>
Error en en documentación
He corregido la documentación que se había corrompido
</commit_message>
<xml_diff>
--- a/Doc/DangerousDungeons.docx
+++ b/Doc/DangerousDungeons.docx
@@ -3392,6 +3392,9 @@
         <w:jc w:val="center"/>
       </w:pPr>
       <w:r>
+        <w:rPr>
+          <w:noProof/>
+        </w:rPr>
         <w:lastRenderedPageBreak/>
         <w:drawing>
           <wp:inline distT="0" distB="0" distL="0" distR="0" wp14:anchorId="31A37C2A" wp14:editId="67DF28DA">
@@ -3640,17 +3643,436 @@
     </w:p>
     <w:p>
       <w:pPr>
+        <w:pStyle w:val="Ttulo2"/>
+      </w:pPr>
+      <w:r>
+        <w:t>La cámara</w:t>
+      </w:r>
+    </w:p>
+    <w:p>
+      <w:pPr>
+        <w:ind w:left="576"/>
+      </w:pPr>
+      <w:r>
+        <w:t>En cuanto a la cámara he decidido que esta debe seguir a Mike en todo momento manteniéndolo siempre en el centro ya que si se acerca demasiado a alguno de los bordes puede estar en desventaja frente a enemigos que puedan aparecer por ese lado. Por ello, en vez de utilizar la técnica que hemos dado en clase de un rectángulo en el que si Mike se sale la cámara le enfoca, las coordenadas de la cámara van a estar siempre en función de las de Mike y enfocándole en una especie de vista isométrica:</w:t>
+      </w:r>
+    </w:p>
+    <w:p>
+      <w:pPr>
+        <w:ind w:left="576"/>
+      </w:pPr>
+      <w:r>
+        <w:rPr>
+          <w:noProof/>
+        </w:rPr>
+        <w:drawing>
+          <wp:inline distT="0" distB="0" distL="0" distR="0" wp14:anchorId="5DC4C81B" wp14:editId="2575AE9A">
+            <wp:extent cx="5394960" cy="2377440"/>
+            <wp:effectExtent l="0" t="0" r="0" b="3810"/>
+            <wp:docPr id="27" name="Imagen 27"/>
+            <wp:cNvGraphicFramePr>
+              <a:graphicFrameLocks xmlns:a="http://schemas.openxmlformats.org/drawingml/2006/main" noChangeAspect="1"/>
+            </wp:cNvGraphicFramePr>
+            <a:graphic xmlns:a="http://schemas.openxmlformats.org/drawingml/2006/main">
+              <a:graphicData uri="http://schemas.openxmlformats.org/drawingml/2006/picture">
+                <pic:pic xmlns:pic="http://schemas.openxmlformats.org/drawingml/2006/picture">
+                  <pic:nvPicPr>
+                    <pic:cNvPr id="0" name="Picture 1"/>
+                    <pic:cNvPicPr>
+                      <a:picLocks noChangeAspect="1" noChangeArrowheads="1"/>
+                    </pic:cNvPicPr>
+                  </pic:nvPicPr>
+                  <pic:blipFill>
+                    <a:blip r:embed="rId39">
+                      <a:extLst>
+                        <a:ext uri="{28A0092B-C50C-407E-A947-70E740481C1C}">
+                          <a14:useLocalDpi xmlns:a14="http://schemas.microsoft.com/office/drawing/2010/main" val="0"/>
+                        </a:ext>
+                      </a:extLst>
+                    </a:blip>
+                    <a:srcRect/>
+                    <a:stretch>
+                      <a:fillRect/>
+                    </a:stretch>
+                  </pic:blipFill>
+                  <pic:spPr bwMode="auto">
+                    <a:xfrm>
+                      <a:off x="0" y="0"/>
+                      <a:ext cx="5394960" cy="2377440"/>
+                    </a:xfrm>
+                    <a:prstGeom prst="rect">
+                      <a:avLst/>
+                    </a:prstGeom>
+                    <a:noFill/>
+                    <a:ln>
+                      <a:noFill/>
+                    </a:ln>
+                  </pic:spPr>
+                </pic:pic>
+              </a:graphicData>
+            </a:graphic>
+          </wp:inline>
+        </w:drawing>
+      </w:r>
+    </w:p>
+    <w:p>
+      <w:pPr>
+        <w:ind w:left="576"/>
+      </w:pPr>
+      <w:r>
+        <w:t>Para lograr esto</w:t>
+      </w:r>
+      <w:r>
+        <w:t xml:space="preserve"> he creado un script el cual almacenaré en </w:t>
+      </w:r>
+      <w:proofErr w:type="spellStart"/>
+      <w:proofErr w:type="gramStart"/>
+      <w:r>
+        <w:t>DangerousDangeons</w:t>
+      </w:r>
+      <w:proofErr w:type="spellEnd"/>
+      <w:r>
+        <w:t xml:space="preserve">  -</w:t>
+      </w:r>
+      <w:proofErr w:type="gramEnd"/>
+      <w:r>
+        <w:t>&gt;</w:t>
+      </w:r>
+      <w:proofErr w:type="spellStart"/>
+      <w:r>
+        <w:t>GeneralScripts</w:t>
+      </w:r>
+      <w:proofErr w:type="spellEnd"/>
+      <w:r>
+        <w:t xml:space="preserve"> y que se llamará </w:t>
+      </w:r>
+      <w:proofErr w:type="spellStart"/>
+      <w:r>
+        <w:t>CameraController</w:t>
+      </w:r>
+      <w:proofErr w:type="spellEnd"/>
+      <w:r>
+        <w:t>:</w:t>
+      </w:r>
+    </w:p>
+    <w:p>
+      <w:pPr>
+        <w:ind w:left="576"/>
+      </w:pPr>
+      <w:r>
+        <w:lastRenderedPageBreak/>
+        <w:drawing>
+          <wp:inline distT="0" distB="0" distL="0" distR="0" wp14:anchorId="2821119C" wp14:editId="17AD6005">
+            <wp:extent cx="4706007" cy="1924319"/>
+            <wp:effectExtent l="0" t="0" r="0" b="0"/>
+            <wp:docPr id="28" name="Imagen 28" descr="Interfaz de usuario gráfica, Aplicación&#10;&#10;Descripción generada automáticamente"/>
+            <wp:cNvGraphicFramePr>
+              <a:graphicFrameLocks xmlns:a="http://schemas.openxmlformats.org/drawingml/2006/main" noChangeAspect="1"/>
+            </wp:cNvGraphicFramePr>
+            <a:graphic xmlns:a="http://schemas.openxmlformats.org/drawingml/2006/main">
+              <a:graphicData uri="http://schemas.openxmlformats.org/drawingml/2006/picture">
+                <pic:pic xmlns:pic="http://schemas.openxmlformats.org/drawingml/2006/picture">
+                  <pic:nvPicPr>
+                    <pic:cNvPr id="28" name="Imagen 28" descr="Interfaz de usuario gráfica, Aplicación&#10;&#10;Descripción generada automáticamente"/>
+                    <pic:cNvPicPr/>
+                  </pic:nvPicPr>
+                  <pic:blipFill>
+                    <a:blip r:embed="rId40"/>
+                    <a:stretch>
+                      <a:fillRect/>
+                    </a:stretch>
+                  </pic:blipFill>
+                  <pic:spPr>
+                    <a:xfrm>
+                      <a:off x="0" y="0"/>
+                      <a:ext cx="4706007" cy="1924319"/>
+                    </a:xfrm>
+                    <a:prstGeom prst="rect">
+                      <a:avLst/>
+                    </a:prstGeom>
+                  </pic:spPr>
+                </pic:pic>
+              </a:graphicData>
+            </a:graphic>
+          </wp:inline>
+        </w:drawing>
+      </w:r>
+    </w:p>
+    <w:p>
+      <w:pPr>
+        <w:ind w:left="576"/>
+      </w:pPr>
+      <w:r>
+        <w:t>Dentro de este he creado dos variables llamadas “</w:t>
+      </w:r>
+      <w:proofErr w:type="spellStart"/>
+      <w:r>
+        <w:t>mike</w:t>
+      </w:r>
+      <w:proofErr w:type="spellEnd"/>
+      <w:r>
+        <w:t xml:space="preserve">” y “distancia” las cuales he hecho públicas </w:t>
+      </w:r>
+      <w:r>
+        <w:t xml:space="preserve">para poder asignar sus valores a través de la interfaz cuando este </w:t>
+      </w:r>
+      <w:proofErr w:type="spellStart"/>
+      <w:r>
+        <w:t>scritp</w:t>
+      </w:r>
+      <w:proofErr w:type="spellEnd"/>
+      <w:r>
+        <w:t xml:space="preserve"> se añada a la cámara:</w:t>
+      </w:r>
+    </w:p>
+    <w:p>
+      <w:pPr>
+        <w:ind w:left="576"/>
+        <w:jc w:val="center"/>
+      </w:pPr>
+      <w:r>
+        <w:drawing>
+          <wp:inline distT="0" distB="0" distL="0" distR="0" wp14:anchorId="3055FE68" wp14:editId="6E0DA31C">
+            <wp:extent cx="2638793" cy="1209844"/>
+            <wp:effectExtent l="0" t="0" r="0" b="9525"/>
+            <wp:docPr id="29" name="Imagen 29" descr="Interfaz de usuario gráfica, Aplicación&#10;&#10;Descripción generada automáticamente"/>
+            <wp:cNvGraphicFramePr>
+              <a:graphicFrameLocks xmlns:a="http://schemas.openxmlformats.org/drawingml/2006/main" noChangeAspect="1"/>
+            </wp:cNvGraphicFramePr>
+            <a:graphic xmlns:a="http://schemas.openxmlformats.org/drawingml/2006/main">
+              <a:graphicData uri="http://schemas.openxmlformats.org/drawingml/2006/picture">
+                <pic:pic xmlns:pic="http://schemas.openxmlformats.org/drawingml/2006/picture">
+                  <pic:nvPicPr>
+                    <pic:cNvPr id="29" name="Imagen 29" descr="Interfaz de usuario gráfica, Aplicación&#10;&#10;Descripción generada automáticamente"/>
+                    <pic:cNvPicPr/>
+                  </pic:nvPicPr>
+                  <pic:blipFill>
+                    <a:blip r:embed="rId41"/>
+                    <a:stretch>
+                      <a:fillRect/>
+                    </a:stretch>
+                  </pic:blipFill>
+                  <pic:spPr>
+                    <a:xfrm>
+                      <a:off x="0" y="0"/>
+                      <a:ext cx="2638793" cy="1209844"/>
+                    </a:xfrm>
+                    <a:prstGeom prst="rect">
+                      <a:avLst/>
+                    </a:prstGeom>
+                  </pic:spPr>
+                </pic:pic>
+              </a:graphicData>
+            </a:graphic>
+          </wp:inline>
+        </w:drawing>
+      </w:r>
+    </w:p>
+    <w:p>
+      <w:pPr>
+        <w:ind w:left="576"/>
+      </w:pPr>
+      <w:proofErr w:type="gramStart"/>
+      <w:r>
+        <w:t>Finalmente</w:t>
+      </w:r>
+      <w:proofErr w:type="gramEnd"/>
+      <w:r>
+        <w:t xml:space="preserve"> el </w:t>
+      </w:r>
+      <w:proofErr w:type="spellStart"/>
+      <w:r>
+        <w:t>scritp</w:t>
+      </w:r>
+      <w:proofErr w:type="spellEnd"/>
+      <w:r>
+        <w:t xml:space="preserve"> está terminado, lo pruebo y funciona correctamente:</w:t>
+      </w:r>
+    </w:p>
+    <w:p>
+      <w:pPr>
+        <w:ind w:left="576"/>
+      </w:pPr>
+      <w:r>
+        <w:drawing>
+          <wp:inline distT="0" distB="0" distL="0" distR="0" wp14:anchorId="168A8023" wp14:editId="2EB25961">
+            <wp:extent cx="5400040" cy="1290320"/>
+            <wp:effectExtent l="0" t="0" r="0" b="5080"/>
+            <wp:docPr id="30" name="Imagen 30" descr="Gráfico&#10;&#10;Descripción generada automáticamente con confianza baja"/>
+            <wp:cNvGraphicFramePr>
+              <a:graphicFrameLocks xmlns:a="http://schemas.openxmlformats.org/drawingml/2006/main" noChangeAspect="1"/>
+            </wp:cNvGraphicFramePr>
+            <a:graphic xmlns:a="http://schemas.openxmlformats.org/drawingml/2006/main">
+              <a:graphicData uri="http://schemas.openxmlformats.org/drawingml/2006/picture">
+                <pic:pic xmlns:pic="http://schemas.openxmlformats.org/drawingml/2006/picture">
+                  <pic:nvPicPr>
+                    <pic:cNvPr id="30" name="Imagen 30" descr="Gráfico&#10;&#10;Descripción generada automáticamente con confianza baja"/>
+                    <pic:cNvPicPr/>
+                  </pic:nvPicPr>
+                  <pic:blipFill>
+                    <a:blip r:embed="rId42"/>
+                    <a:stretch>
+                      <a:fillRect/>
+                    </a:stretch>
+                  </pic:blipFill>
+                  <pic:spPr>
+                    <a:xfrm>
+                      <a:off x="0" y="0"/>
+                      <a:ext cx="5400040" cy="1290320"/>
+                    </a:xfrm>
+                    <a:prstGeom prst="rect">
+                      <a:avLst/>
+                    </a:prstGeom>
+                  </pic:spPr>
+                </pic:pic>
+              </a:graphicData>
+            </a:graphic>
+          </wp:inline>
+        </w:drawing>
+      </w:r>
+    </w:p>
+    <w:p>
+      <w:pPr>
+        <w:ind w:left="576"/>
+      </w:pPr>
+    </w:p>
+    <w:p>
+      <w:pPr>
+        <w:ind w:left="576"/>
+      </w:pPr>
+    </w:p>
+    <w:p>
+      <w:pPr>
+        <w:pStyle w:val="Ttulo2"/>
+      </w:pPr>
+      <w:r>
+        <w:t>Terreno de prueba</w:t>
+      </w:r>
+    </w:p>
+    <w:p>
+      <w:pPr>
+        <w:ind w:left="576"/>
+      </w:pPr>
+      <w:r>
+        <w:t xml:space="preserve">Al hacer las pruebas de la cámara me he dado cuenta </w:t>
+      </w:r>
+      <w:proofErr w:type="gramStart"/>
+      <w:r>
+        <w:t>que</w:t>
+      </w:r>
+      <w:proofErr w:type="gramEnd"/>
+      <w:r>
+        <w:t xml:space="preserve"> </w:t>
+      </w:r>
+      <w:r>
+        <w:t xml:space="preserve">no se aprecia del todo bien el movimiento debido al suelo blanco, por ello he decidido crear un escenario de prueba usando los </w:t>
+      </w:r>
+      <w:proofErr w:type="spellStart"/>
+      <w:r>
+        <w:t>assets</w:t>
+      </w:r>
+      <w:proofErr w:type="spellEnd"/>
+      <w:r>
+        <w:t xml:space="preserve"> que ya me había descargado y asignándoles los </w:t>
+      </w:r>
+      <w:proofErr w:type="spellStart"/>
+      <w:r>
+        <w:t>colliders</w:t>
+      </w:r>
+      <w:proofErr w:type="spellEnd"/>
+      <w:r>
+        <w:t xml:space="preserve"> pertinentes para tanto suelo como obstáculos: </w:t>
+      </w:r>
+    </w:p>
+    <w:p>
+      <w:pPr>
+        <w:ind w:left="576"/>
+      </w:pPr>
+      <w:r>
+        <w:lastRenderedPageBreak/>
+        <w:drawing>
+          <wp:inline distT="0" distB="0" distL="0" distR="0" wp14:anchorId="5B31AC91" wp14:editId="4767ABC3">
+            <wp:extent cx="5400040" cy="2493645"/>
+            <wp:effectExtent l="0" t="0" r="0" b="1905"/>
+            <wp:docPr id="36" name="Imagen 36" descr="Imagen que contiene foto, pastel, tabla, grande&#10;&#10;Descripción generada automáticamente"/>
+            <wp:cNvGraphicFramePr>
+              <a:graphicFrameLocks xmlns:a="http://schemas.openxmlformats.org/drawingml/2006/main" noChangeAspect="1"/>
+            </wp:cNvGraphicFramePr>
+            <a:graphic xmlns:a="http://schemas.openxmlformats.org/drawingml/2006/main">
+              <a:graphicData uri="http://schemas.openxmlformats.org/drawingml/2006/picture">
+                <pic:pic xmlns:pic="http://schemas.openxmlformats.org/drawingml/2006/picture">
+                  <pic:nvPicPr>
+                    <pic:cNvPr id="36" name="Imagen 36" descr="Imagen que contiene foto, pastel, tabla, grande&#10;&#10;Descripción generada automáticamente"/>
+                    <pic:cNvPicPr/>
+                  </pic:nvPicPr>
+                  <pic:blipFill>
+                    <a:blip r:embed="rId43"/>
+                    <a:stretch>
+                      <a:fillRect/>
+                    </a:stretch>
+                  </pic:blipFill>
+                  <pic:spPr>
+                    <a:xfrm>
+                      <a:off x="0" y="0"/>
+                      <a:ext cx="5400040" cy="2493645"/>
+                    </a:xfrm>
+                    <a:prstGeom prst="rect">
+                      <a:avLst/>
+                    </a:prstGeom>
+                  </pic:spPr>
+                </pic:pic>
+              </a:graphicData>
+            </a:graphic>
+          </wp:inline>
+        </w:drawing>
+      </w:r>
+    </w:p>
+    <w:p>
+      <w:pPr>
+        <w:ind w:left="576"/>
+      </w:pPr>
+      <w:r>
+        <w:t xml:space="preserve">Este escenario está mal hecho y tiene muchos </w:t>
+      </w:r>
+      <w:proofErr w:type="gramStart"/>
+      <w:r>
+        <w:t>fallos</w:t>
+      </w:r>
+      <w:proofErr w:type="gramEnd"/>
+      <w:r>
+        <w:t xml:space="preserve"> pero </w:t>
+      </w:r>
+      <w:r>
+        <w:t>me</w:t>
+      </w:r>
+      <w:r>
+        <w:t xml:space="preserve"> servirá de momento para poder apreciar mejor las pruebas que </w:t>
+      </w:r>
+      <w:r>
+        <w:t>haga</w:t>
+      </w:r>
+      <w:r>
+        <w:t>.</w:t>
+      </w:r>
+    </w:p>
+    <w:p>
+      <w:pPr>
+        <w:ind w:left="576"/>
+      </w:pPr>
+    </w:p>
+    <w:p>
+      <w:pPr>
+        <w:ind w:left="576"/>
+      </w:pPr>
+    </w:p>
+    <w:p/>
+    <w:p>
+      <w:pPr>
         <w:ind w:left="567"/>
       </w:pPr>
     </w:p>
-    <w:p/>
-    <w:p>
-      <w:pPr>
-        <w:ind w:left="567"/>
-      </w:pPr>
-    </w:p>
     <w:sectPr>
-      <w:footerReference w:type="default" r:id="rId39"/>
+      <w:footerReference w:type="default" r:id="rId44"/>
       <w:pgSz w:w="11906" w:h="16838"/>
       <w:pgMar w:top="1417" w:right="1701" w:bottom="1417" w:left="1701" w:header="708" w:footer="708" w:gutter="0"/>
       <w:pgNumType w:start="0"/>

</xml_diff>

<commit_message>
Armas e inventario añadidos
Se han añadido las armas al juego y una gestión del inventario preliminar
</commit_message>
<xml_diff>
--- a/Doc/DangerousDungeons.docx
+++ b/Doc/DangerousDungeons.docx
@@ -1114,23 +1114,7 @@
         <w:t>En este</w:t>
       </w:r>
       <w:r>
-        <w:t xml:space="preserve"> trabajo se va a desarrollar el videojuego </w:t>
-      </w:r>
-      <w:proofErr w:type="spellStart"/>
-      <w:r>
-        <w:t>Dangerous</w:t>
-      </w:r>
-      <w:proofErr w:type="spellEnd"/>
-      <w:r>
-        <w:t xml:space="preserve"> </w:t>
-      </w:r>
-      <w:proofErr w:type="spellStart"/>
-      <w:r>
-        <w:t>Dungeons</w:t>
-      </w:r>
-      <w:proofErr w:type="spellEnd"/>
-      <w:r>
-        <w:t xml:space="preserve">. Un videojuego 3D desarrollado con Unity 2020.3.18f1 en el que encarnaremos a nuestro personaje “Mike el Todopoderoso” que intenta liberar a su tierra de toda una serie de enemigos que la han conquistado. </w:t>
+        <w:t xml:space="preserve"> trabajo se va a desarrollar el videojuego Dangerous Dungeons. Un videojuego 3D desarrollado con Unity 2020.3.18f1 en el que encarnaremos a nuestro personaje “Mike el Todopoderoso” que intenta liberar a su tierra de toda una serie de enemigos que la han conquistado. </w:t>
       </w:r>
     </w:p>
     <w:p>
@@ -1239,49 +1223,20 @@
         <w:t>empezar,</w:t>
       </w:r>
       <w:r>
-        <w:t xml:space="preserve"> he elegido que la estética del juego será parecida a la del videojuego “Minecraft </w:t>
-      </w:r>
-      <w:proofErr w:type="spellStart"/>
-      <w:r>
-        <w:t>Dungeons</w:t>
-      </w:r>
-      <w:proofErr w:type="spellEnd"/>
-      <w:r>
-        <w:t>”.</w:t>
+        <w:t xml:space="preserve"> he elegido que la estética del juego será parecida a la del videojuego “Minecraft Dungeons”.</w:t>
       </w:r>
     </w:p>
     <w:p/>
     <w:p>
       <w:r>
-        <w:t xml:space="preserve">Por lo que he decidido utilizar </w:t>
-      </w:r>
-      <w:proofErr w:type="spellStart"/>
-      <w:r>
-        <w:t>assets</w:t>
-      </w:r>
-      <w:proofErr w:type="spellEnd"/>
-      <w:r>
-        <w:t xml:space="preserve"> creados con </w:t>
-      </w:r>
-      <w:proofErr w:type="spellStart"/>
-      <w:r>
-        <w:t>Voxel</w:t>
-      </w:r>
-      <w:proofErr w:type="spellEnd"/>
-      <w:r>
-        <w:t xml:space="preserve"> para dar esa apariencia de cubos o “</w:t>
+        <w:t>Por lo que he decidido utilizar assets creados con Voxel para dar esa apariencia de cubos o “</w:t>
       </w:r>
       <w:r>
         <w:t>píxel</w:t>
       </w:r>
       <w:r>
-        <w:t xml:space="preserve"> art”. La mayoría de estos recursos proceden del autor </w:t>
-      </w:r>
-      <w:proofErr w:type="spellStart"/>
-      <w:r>
-        <w:t>Maxparta</w:t>
-      </w:r>
-      <w:proofErr w:type="spellEnd"/>
+        <w:t xml:space="preserve"> art”. La mayoría de estos recursos proceden del autor Maxparta</w:t>
+      </w:r>
       <w:r>
         <w:rPr>
           <w:rStyle w:val="Refdenotaalpie"/>
@@ -1292,15 +1247,7 @@
         <w:t xml:space="preserve"> excepto los relacionados con las armas que son de </w:t>
       </w:r>
       <w:r>
-        <w:t>Unity-</w:t>
-      </w:r>
-      <w:proofErr w:type="spellStart"/>
-      <w:r>
-        <w:t>Fantom</w:t>
-      </w:r>
-      <w:proofErr w:type="spellEnd"/>
-      <w:r>
-        <w:t xml:space="preserve"> </w:t>
+        <w:t xml:space="preserve">Unity-Fantom </w:t>
       </w:r>
       <w:r>
         <w:rPr>
@@ -1512,36 +1459,15 @@
         <w:pStyle w:val="Ttulo2"/>
       </w:pPr>
       <w:r>
-        <w:t xml:space="preserve">Importación de </w:t>
-      </w:r>
-      <w:proofErr w:type="spellStart"/>
-      <w:r>
-        <w:t>assets</w:t>
-      </w:r>
-      <w:proofErr w:type="spellEnd"/>
+        <w:t>Importación de assets</w:t>
+      </w:r>
     </w:p>
     <w:p>
       <w:pPr>
         <w:ind w:left="576"/>
       </w:pPr>
       <w:r>
-        <w:t xml:space="preserve">Lo primero que he hecho ha sido importar todos los </w:t>
-      </w:r>
-      <w:proofErr w:type="spellStart"/>
-      <w:r>
-        <w:t>assets</w:t>
-      </w:r>
-      <w:proofErr w:type="spellEnd"/>
-      <w:r>
-        <w:t xml:space="preserve"> que me había descargado de varias páginas a mi proyecto de Unity. Para ello he creado una carpeta con el nombre del proyecto y dentro de ella otra carpeta llamada </w:t>
-      </w:r>
-      <w:proofErr w:type="spellStart"/>
-      <w:r>
-        <w:t>assets</w:t>
-      </w:r>
-      <w:proofErr w:type="spellEnd"/>
-      <w:r>
-        <w:t>.</w:t>
+        <w:t>Lo primero que he hecho ha sido importar todos los assets que me había descargado de varias páginas a mi proyecto de Unity. Para ello he creado una carpeta con el nombre del proyecto y dentro de ella otra carpeta llamada assets.</w:t>
       </w:r>
     </w:p>
     <w:p>
@@ -1789,26 +1715,10 @@
         <w:ind w:left="576"/>
       </w:pPr>
       <w:r>
-        <w:t>Seguidamente he descargado las animaciones de “Idle”, “</w:t>
-      </w:r>
-      <w:proofErr w:type="spellStart"/>
-      <w:r>
-        <w:t>Walking</w:t>
-      </w:r>
-      <w:proofErr w:type="spellEnd"/>
-      <w:r>
-        <w:t xml:space="preserve">” y “Running”. Como en Mixamo te puede generar </w:t>
-      </w:r>
-      <w:r>
-        <w:t xml:space="preserve">el </w:t>
-      </w:r>
-      <w:proofErr w:type="spellStart"/>
-      <w:r>
-        <w:t>prefab</w:t>
-      </w:r>
-      <w:proofErr w:type="spellEnd"/>
-      <w:r>
-        <w:t xml:space="preserve"> con el modelo y el esqueleto para directamente importarlo a escena</w:t>
+        <w:t xml:space="preserve">Seguidamente he descargado las animaciones de “Idle”, “Walking” y “Running”. Como en Mixamo te puede generar </w:t>
+      </w:r>
+      <w:r>
+        <w:t>el prefab con el modelo y el esqueleto para directamente importarlo a escena</w:t>
       </w:r>
       <w:r>
         <w:t>, en la primera animación (Idle) he descargado estos recursos y por tanto serán utilizados como el modelo a importar a la escena de forma predefinida.</w:t>
@@ -1880,15 +1790,7 @@
         <w:t xml:space="preserve">las texturas </w:t>
       </w:r>
       <w:r>
-        <w:t xml:space="preserve">y las he guardado en una carpeta llamada </w:t>
-      </w:r>
-      <w:proofErr w:type="spellStart"/>
-      <w:r>
-        <w:t>Materials</w:t>
-      </w:r>
-      <w:proofErr w:type="spellEnd"/>
-      <w:r>
-        <w:t xml:space="preserve"> dentro de la carpeta Mike:</w:t>
+        <w:t>y las he guardado en una carpeta llamada Materials dentro de la carpeta Mike:</w:t>
       </w:r>
     </w:p>
     <w:p>
@@ -1994,47 +1896,7 @@
         <w:ind w:left="576"/>
       </w:pPr>
       <w:r>
-        <w:t xml:space="preserve">A continuación, he creado un </w:t>
-      </w:r>
-      <w:proofErr w:type="spellStart"/>
-      <w:r>
-        <w:t>animator</w:t>
-      </w:r>
-      <w:proofErr w:type="spellEnd"/>
-      <w:r>
-        <w:t xml:space="preserve"> </w:t>
-      </w:r>
-      <w:proofErr w:type="spellStart"/>
-      <w:r>
-        <w:t>controller</w:t>
-      </w:r>
-      <w:proofErr w:type="spellEnd"/>
-      <w:r>
-        <w:t xml:space="preserve"> llamado “</w:t>
-      </w:r>
-      <w:proofErr w:type="spellStart"/>
-      <w:r>
-        <w:t>MikeAnimator</w:t>
-      </w:r>
-      <w:proofErr w:type="spellEnd"/>
-      <w:r>
-        <w:t>” el cual he alojado dentro de la carpeta “</w:t>
-      </w:r>
-      <w:proofErr w:type="spellStart"/>
-      <w:r>
-        <w:t>Animations</w:t>
-      </w:r>
-      <w:proofErr w:type="spellEnd"/>
-      <w:r>
-        <w:t xml:space="preserve">”, he hecho que el primer estado al que pasa Mike nada más empezar es al de reposo y se lo he añadido al </w:t>
-      </w:r>
-      <w:proofErr w:type="spellStart"/>
-      <w:r>
-        <w:t>GameObjet</w:t>
-      </w:r>
-      <w:proofErr w:type="spellEnd"/>
-      <w:r>
-        <w:t xml:space="preserve"> Idle de la escena.</w:t>
+        <w:t>A continuación, he creado un animator controller llamado “MikeAnimator” el cual he alojado dentro de la carpeta “Animations”, he hecho que el primer estado al que pasa Mike nada más empezar es al de reposo y se lo he añadido al GameObjet Idle de la escena.</w:t>
       </w:r>
     </w:p>
     <w:p>
@@ -2088,45 +1950,13 @@
         <w:ind w:left="576"/>
       </w:pPr>
       <w:r>
-        <w:t xml:space="preserve">Como la animación tiene un fin he activado la opción </w:t>
-      </w:r>
-      <w:proofErr w:type="spellStart"/>
-      <w:r>
-        <w:t>Loop</w:t>
-      </w:r>
-      <w:proofErr w:type="spellEnd"/>
-      <w:r>
-        <w:t xml:space="preserve"> Time en todas las animaciones para que se queden reproduciéndose</w:t>
-      </w:r>
-      <w:r>
-        <w:t xml:space="preserve">, he activado también la opción </w:t>
-      </w:r>
-      <w:proofErr w:type="spellStart"/>
-      <w:r>
-        <w:t>Loop</w:t>
-      </w:r>
-      <w:proofErr w:type="spellEnd"/>
-      <w:r>
-        <w:t xml:space="preserve"> Pose para que haya menos problemas en las transiciones </w:t>
-      </w:r>
-      <w:r>
-        <w:t xml:space="preserve">y las he añadido al </w:t>
-      </w:r>
-      <w:proofErr w:type="spellStart"/>
-      <w:r>
-        <w:t>animator</w:t>
-      </w:r>
-      <w:proofErr w:type="spellEnd"/>
-      <w:r>
-        <w:t xml:space="preserve"> </w:t>
-      </w:r>
-      <w:proofErr w:type="spellStart"/>
-      <w:r>
-        <w:t>controller</w:t>
-      </w:r>
-      <w:proofErr w:type="spellEnd"/>
-      <w:r>
-        <w:t xml:space="preserve">. </w:t>
+        <w:t>Como la animación tiene un fin he activado la opción Loop Time en todas las animaciones para que se queden reproduciéndose</w:t>
+      </w:r>
+      <w:r>
+        <w:t xml:space="preserve">, he activado también la opción Loop Pose para que haya menos problemas en las transiciones </w:t>
+      </w:r>
+      <w:r>
+        <w:t xml:space="preserve">y las he añadido al animator controller. </w:t>
       </w:r>
     </w:p>
     <w:p>
@@ -2226,15 +2056,7 @@
         <w:t>Teniendo este parámetro en cuenta he creado las transiciones de un estado a otro</w:t>
       </w:r>
       <w:r>
-        <w:t xml:space="preserve"> a las cuales les he desactivado la opción de “Has </w:t>
-      </w:r>
-      <w:proofErr w:type="spellStart"/>
-      <w:r>
-        <w:t>exit</w:t>
-      </w:r>
-      <w:proofErr w:type="spellEnd"/>
-      <w:r>
-        <w:t xml:space="preserve"> time” para asegurar que en cuanto el personaje comience a correr su animación también lo haga</w:t>
+        <w:t xml:space="preserve"> a las cuales les he desactivado la opción de “Has exit time” para asegurar que en cuanto el personaje comience a correr su animación también lo haga</w:t>
       </w:r>
       <w:r>
         <w:t>.</w:t>
@@ -2291,15 +2113,7 @@
         <w:ind w:left="576"/>
       </w:pPr>
       <w:r>
-        <w:t xml:space="preserve">Ahora que sus animaciones básicas ya funcionan vamos a proceder con su activación a través de los controles del juego. Para el desplazamiento he decidido que el jugador podrá usar las teclas W A S D para moverse por el mapa y el L-Shift para aumentar su velocidad por lo que deberemos crear un script que recoja la activación de esas teclas y cambie el estado del </w:t>
-      </w:r>
-      <w:proofErr w:type="spellStart"/>
-      <w:r>
-        <w:t>integer</w:t>
-      </w:r>
-      <w:proofErr w:type="spellEnd"/>
-      <w:r>
-        <w:t xml:space="preserve"> “Velocidad” de la animación. Este script y todos los relacionados con Mike estarán alojados en una carpeta llamada Scripts dentro de la carpeta Mike:</w:t>
+        <w:t>Ahora que sus animaciones básicas ya funcionan vamos a proceder con su activación a través de los controles del juego. Para el desplazamiento he decidido que el jugador podrá usar las teclas W A S D para moverse por el mapa y el L-Shift para aumentar su velocidad por lo que deberemos crear un script que recoja la activación de esas teclas y cambie el estado del integer “Velocidad” de la animación. Este script y todos los relacionados con Mike estarán alojados en una carpeta llamada Scripts dentro de la carpeta Mike:</w:t>
       </w:r>
     </w:p>
     <w:p>
@@ -2549,23 +2363,7 @@
         <w:ind w:left="576"/>
       </w:pPr>
       <w:r>
-        <w:t xml:space="preserve">Seguidamente he completado el </w:t>
-      </w:r>
-      <w:proofErr w:type="spellStart"/>
-      <w:r>
-        <w:t>animator</w:t>
-      </w:r>
-      <w:proofErr w:type="spellEnd"/>
-      <w:r>
-        <w:t xml:space="preserve"> de Mike con los estados nuevos. Para tener en cuenta los giros he creado otro parámetro </w:t>
-      </w:r>
-      <w:proofErr w:type="spellStart"/>
-      <w:r>
-        <w:t>integer</w:t>
-      </w:r>
-      <w:proofErr w:type="spellEnd"/>
-      <w:r>
-        <w:t xml:space="preserve"> el cual he llamado “Dirección” el cual tendrá los siguientes valores:</w:t>
+        <w:t>Seguidamente he completado el animator de Mike con los estados nuevos. Para tener en cuenta los giros he creado otro parámetro integer el cual he llamado “Dirección” el cual tendrá los siguientes valores:</w:t>
       </w:r>
     </w:p>
     <w:p>
@@ -2675,15 +2473,7 @@
         <w:ind w:left="567"/>
       </w:pPr>
       <w:r>
-        <w:t xml:space="preserve">A continuación, me enfrento a un problema: las animaciones mueven al personaje ligeramente y si se vuelven a ejecutar reinician su posición haciendo que experimente un movimiento brusco. Para solucionarlo lo primero que hago es en la parte de </w:t>
-      </w:r>
-      <w:proofErr w:type="spellStart"/>
-      <w:r>
-        <w:t>Rig</w:t>
-      </w:r>
-      <w:proofErr w:type="spellEnd"/>
-      <w:r>
-        <w:t xml:space="preserve"> de nuestro modelo “Idle” seleccionamos crear un avatar a partir de este modelo y seleccionamos como nodo raíz las caderas:</w:t>
+        <w:t>A continuación, me enfrento a un problema: las animaciones mueven al personaje ligeramente y si se vuelven a ejecutar reinician su posición haciendo que experimente un movimiento brusco. Para solucionarlo lo primero que hago es en la parte de Rig de nuestro modelo “Idle” seleccionamos crear un avatar a partir de este modelo y seleccionamos como nodo raíz las caderas:</w:t>
       </w:r>
     </w:p>
     <w:p>
@@ -2858,23 +2648,7 @@
         <w:ind w:left="567"/>
       </w:pPr>
       <w:r>
-        <w:t>Después he configurado la opción del “</w:t>
-      </w:r>
-      <w:proofErr w:type="spellStart"/>
-      <w:r>
-        <w:t>Root</w:t>
-      </w:r>
-      <w:proofErr w:type="spellEnd"/>
-      <w:r>
-        <w:t xml:space="preserve"> </w:t>
-      </w:r>
-      <w:proofErr w:type="spellStart"/>
-      <w:r>
-        <w:t>Motion</w:t>
-      </w:r>
-      <w:proofErr w:type="spellEnd"/>
-      <w:r>
-        <w:t xml:space="preserve">” para que en aquellas animaciones que daban problemas se configure correctamente haciendo que su último estado se tome como inicio de la siguiente. Ejemplo </w:t>
+        <w:t xml:space="preserve">Después he configurado la opción del “Root Motion” para que en aquellas animaciones que daban problemas se configure correctamente haciendo que su último estado se tome como inicio de la siguiente. Ejemplo </w:t>
       </w:r>
       <w:r>
         <w:t xml:space="preserve">de la animación de correr mientras se gira: </w:t>
@@ -2936,15 +2710,7 @@
         <w:t>gira,</w:t>
       </w:r>
       <w:r>
-        <w:t xml:space="preserve"> pero no su avance porque eso quiero controlarlo yo mediante código, activo la opción “Back </w:t>
-      </w:r>
-      <w:proofErr w:type="spellStart"/>
-      <w:r>
-        <w:t>Into</w:t>
-      </w:r>
-      <w:proofErr w:type="spellEnd"/>
-      <w:r>
-        <w:t xml:space="preserve"> Pose”</w:t>
+        <w:t xml:space="preserve"> pero no su avance porque eso quiero controlarlo yo mediante código, activo la opción “Back Into Pose”</w:t>
       </w:r>
       <w:r>
         <w:t xml:space="preserve"> para los ejes x y z.</w:t>
@@ -2955,34 +2721,10 @@
         <w:ind w:left="567"/>
       </w:pPr>
       <w:r>
-        <w:t xml:space="preserve">He realizado esta acción en todas las animaciones que lo necesitaban y finalmente, para que esto se aplique, en el </w:t>
-      </w:r>
-      <w:proofErr w:type="spellStart"/>
-      <w:r>
-        <w:t>animator</w:t>
-      </w:r>
-      <w:proofErr w:type="spellEnd"/>
-      <w:r>
-        <w:t xml:space="preserve"> de Mike he </w:t>
-      </w:r>
-      <w:r>
-        <w:t>adjuntado su avatar y he activado la opción de “</w:t>
-      </w:r>
-      <w:proofErr w:type="spellStart"/>
-      <w:r>
-        <w:t>Root</w:t>
-      </w:r>
-      <w:proofErr w:type="spellEnd"/>
-      <w:r>
-        <w:t xml:space="preserve"> </w:t>
-      </w:r>
-      <w:proofErr w:type="spellStart"/>
-      <w:r>
-        <w:t>Motion</w:t>
-      </w:r>
-      <w:proofErr w:type="spellEnd"/>
-      <w:r>
-        <w:t>”.</w:t>
+        <w:t xml:space="preserve">He realizado esta acción en todas las animaciones que lo necesitaban y finalmente, para que esto se aplique, en el animator de Mike he </w:t>
+      </w:r>
+      <w:r>
+        <w:t>adjuntado su avatar y he activado la opción de “Root Motion”.</w:t>
       </w:r>
     </w:p>
     <w:p>
@@ -3048,15 +2790,7 @@
         <w:t xml:space="preserve">Ahora toca hacer que Mike se pueda mover por un plano real. Para ello lo primero que he hecho ha sido </w:t>
       </w:r>
       <w:r>
-        <w:t xml:space="preserve">crear un suelo expandiendo un cubo debajo de Mike. Como el cubo ya tiene de por si un box </w:t>
-      </w:r>
-      <w:proofErr w:type="spellStart"/>
-      <w:r>
-        <w:t>collider</w:t>
-      </w:r>
-      <w:proofErr w:type="spellEnd"/>
-      <w:r>
-        <w:t xml:space="preserve"> no he tenido que importarle ninguno. </w:t>
+        <w:t xml:space="preserve">crear un suelo expandiendo un cubo debajo de Mike. Como el cubo ya tiene de por si un box collider no he tenido que importarle ninguno. </w:t>
       </w:r>
     </w:p>
     <w:p>
@@ -3121,23 +2855,7 @@
         <w:t>seleccionar</w:t>
       </w:r>
       <w:r>
-        <w:t xml:space="preserve"> un </w:t>
-      </w:r>
-      <w:proofErr w:type="spellStart"/>
-      <w:r>
-        <w:t>collider</w:t>
-      </w:r>
-      <w:proofErr w:type="spellEnd"/>
-      <w:r>
-        <w:t xml:space="preserve"> para Mike. En este caso he seleccionado un </w:t>
-      </w:r>
-      <w:proofErr w:type="spellStart"/>
-      <w:r>
-        <w:t>collider</w:t>
-      </w:r>
-      <w:proofErr w:type="spellEnd"/>
-      <w:r>
-        <w:t xml:space="preserve"> de cápsula ya que es el que mejor se adecua al personaje. </w:t>
+        <w:t xml:space="preserve"> un collider para Mike. En este caso he seleccionado un collider de cápsula ya que es el que mejor se adecua al personaje. </w:t>
       </w:r>
       <w:r>
         <w:t>Al hacerlo no acababa de estar lo suficientemente ajustado a como quería así que lo he acabado ajustando a mano.</w:t>
@@ -3197,21 +2915,11 @@
       <w:r>
         <w:t xml:space="preserve">Lo siguiente que he hecho ha sido asignarle a Mike un </w:t>
       </w:r>
-      <w:proofErr w:type="spellStart"/>
       <w:r>
         <w:t>Rigidbody</w:t>
       </w:r>
-      <w:proofErr w:type="spellEnd"/>
-      <w:r>
-        <w:t xml:space="preserve"> para darle gravedad. Nada más añadirlo y darle al </w:t>
-      </w:r>
-      <w:proofErr w:type="spellStart"/>
-      <w:r>
-        <w:t>play</w:t>
-      </w:r>
-      <w:proofErr w:type="spellEnd"/>
-      <w:r>
-        <w:t xml:space="preserve"> he visto como de repente empezaba a flotar hacia arriba. Esto se debía a que anteriormente no había activado la opción de controlar el eje Y mediante código en las animaciones</w:t>
+      <w:r>
+        <w:t xml:space="preserve"> para darle gravedad. Nada más añadirlo y darle al play he visto como de repente empezaba a flotar hacia arriba. Esto se debía a que anteriormente no había activado la opción de controlar el eje Y mediante código en las animaciones</w:t>
       </w:r>
       <w:r>
         <w:t xml:space="preserve"> por lo que </w:t>
@@ -3219,32 +2927,20 @@
       <w:r>
         <w:t xml:space="preserve">un pequeño cambio en la animación del eje Y, de forma acumulativa </w:t>
       </w:r>
-      <w:proofErr w:type="spellStart"/>
       <w:r>
         <w:t>hacia</w:t>
       </w:r>
-      <w:proofErr w:type="spellEnd"/>
       <w:r>
         <w:t xml:space="preserve"> que pareciese que flotaba. Seguidamente he visto como había una interferencia entre las animaciones y el </w:t>
       </w:r>
-      <w:proofErr w:type="spellStart"/>
       <w:r>
         <w:t>Rigidbody</w:t>
       </w:r>
-      <w:proofErr w:type="spellEnd"/>
       <w:r>
         <w:t xml:space="preserve"> por lo que he </w:t>
       </w:r>
       <w:r>
-        <w:t>activado la opción “</w:t>
-      </w:r>
-      <w:proofErr w:type="spellStart"/>
-      <w:r>
-        <w:t>Extrapolate</w:t>
-      </w:r>
-      <w:proofErr w:type="spellEnd"/>
-      <w:r>
-        <w:t>” para que estas no se vean afectadas.</w:t>
+        <w:t>activado la opción “Extrapolate” para que estas no se vean afectadas.</w:t>
       </w:r>
     </w:p>
     <w:p>
@@ -3298,15 +2994,7 @@
         <w:ind w:left="567"/>
       </w:pPr>
       <w:r>
-        <w:t xml:space="preserve">Ahora me encuentro otro problema y es que algunas animaciones a las que no puedo bloquear su acceso a la rotación modifican la del eje X o el eje Z por lo que Mike se acaba cayendo. Para solucionar esto, en el </w:t>
-      </w:r>
-      <w:proofErr w:type="spellStart"/>
-      <w:r>
-        <w:t>Rigidbody</w:t>
-      </w:r>
-      <w:proofErr w:type="spellEnd"/>
-      <w:r>
-        <w:t xml:space="preserve"> he activado el bloqueo de ambos ejes ya que el único que quiero que se vea afectado es el eje Y.</w:t>
+        <w:t>Ahora me encuentro otro problema y es que algunas animaciones a las que no puedo bloquear su acceso a la rotación modifican la del eje X o el eje Z por lo que Mike se acaba cayendo. Para solucionar esto, en el Rigidbody he activado el bloqueo de ambos ejes ya que el único que quiero que se vea afectado es el eje Y.</w:t>
       </w:r>
     </w:p>
     <w:p>
@@ -3375,15 +3063,7 @@
         <w:t xml:space="preserve">Para lograrlo </w:t>
       </w:r>
       <w:r>
-        <w:t xml:space="preserve">he utilizado los </w:t>
-      </w:r>
-      <w:proofErr w:type="spellStart"/>
-      <w:r>
-        <w:t>quaternions</w:t>
-      </w:r>
-      <w:proofErr w:type="spellEnd"/>
-      <w:r>
-        <w:t xml:space="preserve"> que hemos dado en la asignatura.</w:t>
+        <w:t>he utilizado los quaternions que hemos dado en la asignatura.</w:t>
       </w:r>
     </w:p>
     <w:p>
@@ -3440,11 +3120,9 @@
       <w:r>
         <w:t xml:space="preserve">Además, mientras lo hacía he visto que </w:t>
       </w:r>
-      <w:proofErr w:type="gramStart"/>
       <w:r>
         <w:t>las animaciones de girar mientras se corre</w:t>
       </w:r>
-      <w:proofErr w:type="gramEnd"/>
       <w:r>
         <w:t xml:space="preserve"> o camina</w:t>
       </w:r>
@@ -3571,23 +3249,7 @@
         <w:ind w:left="567"/>
       </w:pPr>
       <w:r>
-        <w:t xml:space="preserve">Y el </w:t>
-      </w:r>
-      <w:proofErr w:type="spellStart"/>
-      <w:r>
-        <w:t>animator</w:t>
-      </w:r>
-      <w:proofErr w:type="spellEnd"/>
-      <w:r>
-        <w:t xml:space="preserve"> </w:t>
-      </w:r>
-      <w:proofErr w:type="spellStart"/>
-      <w:r>
-        <w:t>controller</w:t>
-      </w:r>
-      <w:proofErr w:type="spellEnd"/>
-      <w:r>
-        <w:t xml:space="preserve"> queda tal que así: </w:t>
+        <w:t xml:space="preserve">Y el animator controller queda tal que así: </w:t>
       </w:r>
     </w:p>
     <w:p>
@@ -3723,36 +3385,7 @@
         <w:t>Para lograr esto</w:t>
       </w:r>
       <w:r>
-        <w:t xml:space="preserve"> he creado un script el cual almacenaré en </w:t>
-      </w:r>
-      <w:proofErr w:type="spellStart"/>
-      <w:proofErr w:type="gramStart"/>
-      <w:r>
-        <w:t>DangerousDangeons</w:t>
-      </w:r>
-      <w:proofErr w:type="spellEnd"/>
-      <w:r>
-        <w:t xml:space="preserve">  -</w:t>
-      </w:r>
-      <w:proofErr w:type="gramEnd"/>
-      <w:r>
-        <w:t>&gt;</w:t>
-      </w:r>
-      <w:proofErr w:type="spellStart"/>
-      <w:r>
-        <w:t>GeneralScripts</w:t>
-      </w:r>
-      <w:proofErr w:type="spellEnd"/>
-      <w:r>
-        <w:t xml:space="preserve"> y que se llamará </w:t>
-      </w:r>
-      <w:proofErr w:type="spellStart"/>
-      <w:r>
-        <w:t>CameraController</w:t>
-      </w:r>
-      <w:proofErr w:type="spellEnd"/>
-      <w:r>
-        <w:t>:</w:t>
+        <w:t xml:space="preserve"> he creado un script el cual almacenaré en DangerousDangeons  -&gt;GeneralScripts y que se llamará CameraController:</w:t>
       </w:r>
     </w:p>
     <w:p>
@@ -3760,6 +3393,9 @@
         <w:ind w:left="576"/>
       </w:pPr>
       <w:r>
+        <w:rPr>
+          <w:noProof/>
+        </w:rPr>
         <w:lastRenderedPageBreak/>
         <w:drawing>
           <wp:inline distT="0" distB="0" distL="0" distR="0" wp14:anchorId="2821119C" wp14:editId="17AD6005">
@@ -3803,26 +3439,10 @@
         <w:ind w:left="576"/>
       </w:pPr>
       <w:r>
-        <w:t>Dentro de este he creado dos variables llamadas “</w:t>
-      </w:r>
-      <w:proofErr w:type="spellStart"/>
-      <w:r>
-        <w:t>mike</w:t>
-      </w:r>
-      <w:proofErr w:type="spellEnd"/>
-      <w:r>
-        <w:t xml:space="preserve">” y “distancia” las cuales he hecho públicas </w:t>
-      </w:r>
-      <w:r>
-        <w:t xml:space="preserve">para poder asignar sus valores a través de la interfaz cuando este </w:t>
-      </w:r>
-      <w:proofErr w:type="spellStart"/>
-      <w:r>
-        <w:t>scritp</w:t>
-      </w:r>
-      <w:proofErr w:type="spellEnd"/>
-      <w:r>
-        <w:t xml:space="preserve"> se añada a la cámara:</w:t>
+        <w:t xml:space="preserve">Dentro de este he creado dos variables llamadas “mike” y “distancia” las cuales he hecho públicas </w:t>
+      </w:r>
+      <w:r>
+        <w:t>para poder asignar sus valores a través de la interfaz cuando este scritp se añada a la cámara:</w:t>
       </w:r>
     </w:p>
     <w:p>
@@ -3831,6 +3451,9 @@
         <w:jc w:val="center"/>
       </w:pPr>
       <w:r>
+        <w:rPr>
+          <w:noProof/>
+        </w:rPr>
         <w:drawing>
           <wp:inline distT="0" distB="0" distL="0" distR="0" wp14:anchorId="3055FE68" wp14:editId="6E0DA31C">
             <wp:extent cx="2638793" cy="1209844"/>
@@ -3872,21 +3495,8 @@
       <w:pPr>
         <w:ind w:left="576"/>
       </w:pPr>
-      <w:proofErr w:type="gramStart"/>
-      <w:r>
-        <w:t>Finalmente</w:t>
-      </w:r>
-      <w:proofErr w:type="gramEnd"/>
-      <w:r>
-        <w:t xml:space="preserve"> el </w:t>
-      </w:r>
-      <w:proofErr w:type="spellStart"/>
-      <w:r>
-        <w:t>scritp</w:t>
-      </w:r>
-      <w:proofErr w:type="spellEnd"/>
-      <w:r>
-        <w:t xml:space="preserve"> está terminado, lo pruebo y funciona correctamente:</w:t>
+      <w:r>
+        <w:t>Finalmente el scritp está terminado, lo pruebo y funciona correctamente:</w:t>
       </w:r>
     </w:p>
     <w:p>
@@ -3894,6 +3504,9 @@
         <w:ind w:left="576"/>
       </w:pPr>
       <w:r>
+        <w:rPr>
+          <w:noProof/>
+        </w:rPr>
         <w:drawing>
           <wp:inline distT="0" distB="0" distL="0" distR="0" wp14:anchorId="168A8023" wp14:editId="2EB25961">
             <wp:extent cx="5400040" cy="1290320"/>
@@ -3954,34 +3567,10 @@
         <w:ind w:left="576"/>
       </w:pPr>
       <w:r>
-        <w:t xml:space="preserve">Al hacer las pruebas de la cámara me he dado cuenta </w:t>
-      </w:r>
-      <w:proofErr w:type="gramStart"/>
-      <w:r>
-        <w:t>que</w:t>
-      </w:r>
-      <w:proofErr w:type="gramEnd"/>
-      <w:r>
-        <w:t xml:space="preserve"> </w:t>
-      </w:r>
-      <w:r>
-        <w:t xml:space="preserve">no se aprecia del todo bien el movimiento debido al suelo blanco, por ello he decidido crear un escenario de prueba usando los </w:t>
-      </w:r>
-      <w:proofErr w:type="spellStart"/>
-      <w:r>
-        <w:t>assets</w:t>
-      </w:r>
-      <w:proofErr w:type="spellEnd"/>
-      <w:r>
-        <w:t xml:space="preserve"> que ya me había descargado y asignándoles los </w:t>
-      </w:r>
-      <w:proofErr w:type="spellStart"/>
-      <w:r>
-        <w:t>colliders</w:t>
-      </w:r>
-      <w:proofErr w:type="spellEnd"/>
-      <w:r>
-        <w:t xml:space="preserve"> pertinentes para tanto suelo como obstáculos: </w:t>
+        <w:t xml:space="preserve">Al hacer las pruebas de la cámara me he dado cuenta que </w:t>
+      </w:r>
+      <w:r>
+        <w:t xml:space="preserve">no se aprecia del todo bien el movimiento debido al suelo blanco, por ello he decidido crear un escenario de prueba usando los assets que ya me había descargado y asignándoles los colliders pertinentes para tanto suelo como obstáculos: </w:t>
       </w:r>
     </w:p>
     <w:p>
@@ -3989,6 +3578,9 @@
         <w:ind w:left="576"/>
       </w:pPr>
       <w:r>
+        <w:rPr>
+          <w:noProof/>
+        </w:rPr>
         <w:lastRenderedPageBreak/>
         <w:drawing>
           <wp:inline distT="0" distB="0" distL="0" distR="0" wp14:anchorId="5B31AC91" wp14:editId="4767ABC3">
@@ -4032,15 +3624,7 @@
         <w:ind w:left="576"/>
       </w:pPr>
       <w:r>
-        <w:t xml:space="preserve">Este escenario está mal hecho y tiene muchos </w:t>
-      </w:r>
-      <w:proofErr w:type="gramStart"/>
-      <w:r>
-        <w:t>fallos</w:t>
-      </w:r>
-      <w:proofErr w:type="gramEnd"/>
-      <w:r>
-        <w:t xml:space="preserve"> pero </w:t>
+        <w:t xml:space="preserve">Este escenario está mal hecho y tiene muchos fallos pero </w:t>
       </w:r>
       <w:r>
         <w:t>me</w:t>
@@ -4057,8 +3641,354 @@
     </w:p>
     <w:p>
       <w:pPr>
+        <w:pStyle w:val="Ttulo2"/>
+      </w:pPr>
+      <w:r>
+        <w:t>Las armas</w:t>
+      </w:r>
+    </w:p>
+    <w:p>
+      <w:pPr>
         <w:ind w:left="576"/>
       </w:pPr>
+      <w:r>
+        <w:t>Las armas serán una parte importante del juego. Mike tendrá dos opciones, una espada</w:t>
+      </w:r>
+      <w:r>
+        <w:t xml:space="preserve"> y escudo</w:t>
+      </w:r>
+      <w:r>
+        <w:t xml:space="preserve"> o </w:t>
+      </w:r>
+      <w:r>
+        <w:t>un hacha grande.</w:t>
+      </w:r>
+    </w:p>
+    <w:p>
+      <w:pPr>
+        <w:ind w:left="567"/>
+      </w:pPr>
+      <w:r>
+        <w:t xml:space="preserve">Empezando por la espada, esta </w:t>
+      </w:r>
+      <w:r>
+        <w:t>estará equipada en la mano derecha de Mike. Para localizar su posición primero localizaremos la mano en su esqueleto:</w:t>
+      </w:r>
+    </w:p>
+    <w:p>
+      <w:pPr>
+        <w:ind w:left="567"/>
+      </w:pPr>
+      <w:r>
+        <w:drawing>
+          <wp:inline distT="0" distB="0" distL="0" distR="0" wp14:anchorId="08D57DB2" wp14:editId="486FAD15">
+            <wp:extent cx="5400040" cy="2859405"/>
+            <wp:effectExtent l="0" t="0" r="0" b="0"/>
+            <wp:docPr id="41" name="Imagen 41" descr="Imagen de la pantalla de un video juego&#10;&#10;Descripción generada automáticamente con confianza baja"/>
+            <wp:cNvGraphicFramePr>
+              <a:graphicFrameLocks xmlns:a="http://schemas.openxmlformats.org/drawingml/2006/main" noChangeAspect="1"/>
+            </wp:cNvGraphicFramePr>
+            <a:graphic xmlns:a="http://schemas.openxmlformats.org/drawingml/2006/main">
+              <a:graphicData uri="http://schemas.openxmlformats.org/drawingml/2006/picture">
+                <pic:pic xmlns:pic="http://schemas.openxmlformats.org/drawingml/2006/picture">
+                  <pic:nvPicPr>
+                    <pic:cNvPr id="41" name="Imagen 41" descr="Imagen de la pantalla de un video juego&#10;&#10;Descripción generada automáticamente con confianza baja"/>
+                    <pic:cNvPicPr/>
+                  </pic:nvPicPr>
+                  <pic:blipFill>
+                    <a:blip r:embed="rId44"/>
+                    <a:stretch>
+                      <a:fillRect/>
+                    </a:stretch>
+                  </pic:blipFill>
+                  <pic:spPr>
+                    <a:xfrm>
+                      <a:off x="0" y="0"/>
+                      <a:ext cx="5400040" cy="2859405"/>
+                    </a:xfrm>
+                    <a:prstGeom prst="rect">
+                      <a:avLst/>
+                    </a:prstGeom>
+                  </pic:spPr>
+                </pic:pic>
+              </a:graphicData>
+            </a:graphic>
+          </wp:inline>
+        </w:drawing>
+      </w:r>
+    </w:p>
+    <w:p>
+      <w:pPr>
+        <w:ind w:left="567"/>
+      </w:pPr>
+      <w:r>
+        <w:t>A continuación he añadido la espada a su mano y la he colocado como he pensado que quedaba mejor. He hecho lo mismo con el escudo y con el arco</w:t>
+      </w:r>
+      <w:r>
+        <w:t>:</w:t>
+      </w:r>
+    </w:p>
+    <w:p>
+      <w:pPr>
+        <w:ind w:left="567"/>
+      </w:pPr>
+      <w:r>
+        <w:lastRenderedPageBreak/>
+        <w:drawing>
+          <wp:inline distT="0" distB="0" distL="0" distR="0" wp14:anchorId="3961AF94" wp14:editId="73998B2B">
+            <wp:extent cx="2333951" cy="3372321"/>
+            <wp:effectExtent l="0" t="0" r="9525" b="0"/>
+            <wp:docPr id="43" name="Imagen 43" descr="Imagen que contiene juguete, lego, tabla, luz&#10;&#10;Descripción generada automáticamente"/>
+            <wp:cNvGraphicFramePr>
+              <a:graphicFrameLocks xmlns:a="http://schemas.openxmlformats.org/drawingml/2006/main" noChangeAspect="1"/>
+            </wp:cNvGraphicFramePr>
+            <a:graphic xmlns:a="http://schemas.openxmlformats.org/drawingml/2006/main">
+              <a:graphicData uri="http://schemas.openxmlformats.org/drawingml/2006/picture">
+                <pic:pic xmlns:pic="http://schemas.openxmlformats.org/drawingml/2006/picture">
+                  <pic:nvPicPr>
+                    <pic:cNvPr id="43" name="Imagen 43" descr="Imagen que contiene juguete, lego, tabla, luz&#10;&#10;Descripción generada automáticamente"/>
+                    <pic:cNvPicPr/>
+                  </pic:nvPicPr>
+                  <pic:blipFill>
+                    <a:blip r:embed="rId45"/>
+                    <a:stretch>
+                      <a:fillRect/>
+                    </a:stretch>
+                  </pic:blipFill>
+                  <pic:spPr>
+                    <a:xfrm>
+                      <a:off x="0" y="0"/>
+                      <a:ext cx="2333951" cy="3372321"/>
+                    </a:xfrm>
+                    <a:prstGeom prst="rect">
+                      <a:avLst/>
+                    </a:prstGeom>
+                  </pic:spPr>
+                </pic:pic>
+              </a:graphicData>
+            </a:graphic>
+          </wp:inline>
+        </w:drawing>
+      </w:r>
+      <w:r>
+        <w:drawing>
+          <wp:inline distT="0" distB="0" distL="0" distR="0" wp14:anchorId="17759C9E" wp14:editId="160625AE">
+            <wp:extent cx="2324424" cy="3419952"/>
+            <wp:effectExtent l="0" t="0" r="0" b="9525"/>
+            <wp:docPr id="44" name="Imagen 44" descr="Imagen que contiene juguete, lego, luz, tabla&#10;&#10;Descripción generada automáticamente"/>
+            <wp:cNvGraphicFramePr>
+              <a:graphicFrameLocks xmlns:a="http://schemas.openxmlformats.org/drawingml/2006/main" noChangeAspect="1"/>
+            </wp:cNvGraphicFramePr>
+            <a:graphic xmlns:a="http://schemas.openxmlformats.org/drawingml/2006/main">
+              <a:graphicData uri="http://schemas.openxmlformats.org/drawingml/2006/picture">
+                <pic:pic xmlns:pic="http://schemas.openxmlformats.org/drawingml/2006/picture">
+                  <pic:nvPicPr>
+                    <pic:cNvPr id="44" name="Imagen 44" descr="Imagen que contiene juguete, lego, luz, tabla&#10;&#10;Descripción generada automáticamente"/>
+                    <pic:cNvPicPr/>
+                  </pic:nvPicPr>
+                  <pic:blipFill>
+                    <a:blip r:embed="rId46"/>
+                    <a:stretch>
+                      <a:fillRect/>
+                    </a:stretch>
+                  </pic:blipFill>
+                  <pic:spPr>
+                    <a:xfrm>
+                      <a:off x="0" y="0"/>
+                      <a:ext cx="2324424" cy="3419952"/>
+                    </a:xfrm>
+                    <a:prstGeom prst="rect">
+                      <a:avLst/>
+                    </a:prstGeom>
+                  </pic:spPr>
+                </pic:pic>
+              </a:graphicData>
+            </a:graphic>
+          </wp:inline>
+        </w:drawing>
+      </w:r>
+    </w:p>
+    <w:p>
+      <w:pPr>
+        <w:ind w:left="567"/>
+      </w:pPr>
+      <w:r>
+        <w:t>Para hacerlos desaparecer y aparecer he pensado en activarlos o desactivarlos a medida que los tenga equipados o desequipados, pero siempre estarán presentes en el juego. Por ejemplo, cuando tenga equipado el hacha estarán desactivados la espada y el escudo.</w:t>
+      </w:r>
+    </w:p>
+    <w:p>
+      <w:pPr>
+        <w:ind w:left="567"/>
+        <w:jc w:val="center"/>
+        <w:rPr>
+          <w:u w:val="words"/>
+        </w:rPr>
+      </w:pPr>
+      <w:r>
+        <w:rPr>
+          <w:u w:val="words"/>
+        </w:rPr>
+        <w:drawing>
+          <wp:inline distT="0" distB="0" distL="0" distR="0" wp14:anchorId="0963C20C" wp14:editId="53180273">
+            <wp:extent cx="2600688" cy="3096057"/>
+            <wp:effectExtent l="0" t="0" r="9525" b="9525"/>
+            <wp:docPr id="45" name="Imagen 45" descr="Texto&#10;&#10;Descripción generada automáticamente"/>
+            <wp:cNvGraphicFramePr>
+              <a:graphicFrameLocks xmlns:a="http://schemas.openxmlformats.org/drawingml/2006/main" noChangeAspect="1"/>
+            </wp:cNvGraphicFramePr>
+            <a:graphic xmlns:a="http://schemas.openxmlformats.org/drawingml/2006/main">
+              <a:graphicData uri="http://schemas.openxmlformats.org/drawingml/2006/picture">
+                <pic:pic xmlns:pic="http://schemas.openxmlformats.org/drawingml/2006/picture">
+                  <pic:nvPicPr>
+                    <pic:cNvPr id="45" name="Imagen 45" descr="Texto&#10;&#10;Descripción generada automáticamente"/>
+                    <pic:cNvPicPr/>
+                  </pic:nvPicPr>
+                  <pic:blipFill>
+                    <a:blip r:embed="rId47"/>
+                    <a:stretch>
+                      <a:fillRect/>
+                    </a:stretch>
+                  </pic:blipFill>
+                  <pic:spPr>
+                    <a:xfrm>
+                      <a:off x="0" y="0"/>
+                      <a:ext cx="2600688" cy="3096057"/>
+                    </a:xfrm>
+                    <a:prstGeom prst="rect">
+                      <a:avLst/>
+                    </a:prstGeom>
+                  </pic:spPr>
+                </pic:pic>
+              </a:graphicData>
+            </a:graphic>
+          </wp:inline>
+        </w:drawing>
+      </w:r>
+    </w:p>
+    <w:p>
+      <w:pPr>
+        <w:ind w:left="567"/>
+      </w:pPr>
+      <w:r>
+        <w:t>Para saber si Mike tiene disponible o no alguna de las armas utilizaré 3 Player Pref. El primero se llamará Espada y será un</w:t>
+      </w:r>
+      <w:r>
+        <w:t xml:space="preserve"> entero</w:t>
+      </w:r>
+      <w:r>
+        <w:t xml:space="preserve"> en el que </w:t>
+      </w:r>
+      <w:r>
+        <w:t>1</w:t>
+      </w:r>
+      <w:r>
+        <w:t xml:space="preserve"> significará que en algún momento Mike ha desbloqueado la espada y el escudo mientras que </w:t>
+      </w:r>
+      <w:r>
+        <w:t>0</w:t>
+      </w:r>
+      <w:r>
+        <w:t xml:space="preserve"> es que todavía no los ha encontrado. El segundo será “Hacha” y seguirá la misma </w:t>
+      </w:r>
+      <w:r>
+        <w:lastRenderedPageBreak/>
+        <w:t xml:space="preserve">forma que el anterior. Finalmente el tercero será </w:t>
+      </w:r>
+      <w:r>
+        <w:t xml:space="preserve">“Inventario” </w:t>
+      </w:r>
+      <w:r>
+        <w:t>un entero el cual si vale 0 Mike no llevará equipado nada, 1 será la espada y el escudo y 2 el hacha. Esta forma me ayudará a programar mejor el inventario ya que podré hacer que se pueda seleccionar el objeto simplemente usando los botones numéricos</w:t>
+      </w:r>
+      <w:r>
+        <w:t xml:space="preserve"> encima de QWERTY</w:t>
+      </w:r>
+      <w:r>
+        <w:t xml:space="preserve">. </w:t>
+      </w:r>
+    </w:p>
+    <w:p>
+      <w:pPr>
+        <w:ind w:left="567"/>
+      </w:pPr>
+      <w:r>
+        <w:t>Para poder programar esto mejor haré públicos unas variables GameObject a las que asociaré las armas:</w:t>
+      </w:r>
+    </w:p>
+    <w:p>
+      <w:pPr>
+        <w:ind w:left="567"/>
+      </w:pPr>
+      <w:r>
+        <w:drawing>
+          <wp:inline distT="0" distB="0" distL="0" distR="0" wp14:anchorId="66D42A4D" wp14:editId="7467BD56">
+            <wp:extent cx="2657846" cy="1257475"/>
+            <wp:effectExtent l="0" t="0" r="9525" b="0"/>
+            <wp:docPr id="46" name="Imagen 46" descr="Interfaz de usuario gráfica, Aplicación&#10;&#10;Descripción generada automáticamente"/>
+            <wp:cNvGraphicFramePr>
+              <a:graphicFrameLocks xmlns:a="http://schemas.openxmlformats.org/drawingml/2006/main" noChangeAspect="1"/>
+            </wp:cNvGraphicFramePr>
+            <a:graphic xmlns:a="http://schemas.openxmlformats.org/drawingml/2006/main">
+              <a:graphicData uri="http://schemas.openxmlformats.org/drawingml/2006/picture">
+                <pic:pic xmlns:pic="http://schemas.openxmlformats.org/drawingml/2006/picture">
+                  <pic:nvPicPr>
+                    <pic:cNvPr id="46" name="Imagen 46" descr="Interfaz de usuario gráfica, Aplicación&#10;&#10;Descripción generada automáticamente"/>
+                    <pic:cNvPicPr/>
+                  </pic:nvPicPr>
+                  <pic:blipFill>
+                    <a:blip r:embed="rId48"/>
+                    <a:stretch>
+                      <a:fillRect/>
+                    </a:stretch>
+                  </pic:blipFill>
+                  <pic:spPr>
+                    <a:xfrm>
+                      <a:off x="0" y="0"/>
+                      <a:ext cx="2657846" cy="1257475"/>
+                    </a:xfrm>
+                    <a:prstGeom prst="rect">
+                      <a:avLst/>
+                    </a:prstGeom>
+                  </pic:spPr>
+                </pic:pic>
+              </a:graphicData>
+            </a:graphic>
+          </wp:inline>
+        </w:drawing>
+      </w:r>
+    </w:p>
+    <w:p>
+      <w:pPr>
+        <w:ind w:left="567"/>
+      </w:pPr>
+      <w:r>
+        <w:t xml:space="preserve">A continuación </w:t>
+      </w:r>
+      <w:r>
+        <w:t>haré que al iniciarse el personaje compruebe si los player pref están creados, en caso contrario los creará y en el update comprobará el estado del inventario y si ha habido cambios.</w:t>
+      </w:r>
+    </w:p>
+    <w:p>
+      <w:pPr>
+        <w:ind w:left="567"/>
+      </w:pPr>
+      <w:r>
+        <w:t>///////</w:t>
+      </w:r>
+    </w:p>
+    <w:p>
+      <w:pPr>
+        <w:ind w:left="567"/>
+      </w:pPr>
+      <w:r>
+        <w:t xml:space="preserve">Para desbloquear alguna de las armas Mike simplemente deberá recogerlas del mapa. Al colisionar con ellas se borrarán del mapa y “pasarán a su inventario”. </w:t>
+      </w:r>
+    </w:p>
+    <w:p>
+      <w:pPr>
+        <w:ind w:left="567"/>
+        <w:jc w:val="center"/>
+      </w:pPr>
     </w:p>
     <w:p>
       <w:pPr>
@@ -4072,7 +4002,7 @@
       </w:pPr>
     </w:p>
     <w:sectPr>
-      <w:footerReference w:type="default" r:id="rId44"/>
+      <w:footerReference w:type="default" r:id="rId49"/>
       <w:pgSz w:w="11906" w:h="16838"/>
       <w:pgMar w:top="1417" w:right="1701" w:bottom="1417" w:left="1701" w:header="708" w:footer="708" w:gutter="0"/>
       <w:pgNumType w:start="0"/>

</xml_diff>

<commit_message>
Armas, desbloqueables y animaciones
Se han subido las armas, se han configurado los desbloqueables y el sistema de inventario y se han hecho todas las animaciones.
</commit_message>
<xml_diff>
--- a/Doc/DangerousDungeons.docx
+++ b/Doc/DangerousDungeons.docx
@@ -1856,23 +1856,7 @@
         <w:t>En este</w:t>
       </w:r>
       <w:r>
-        <w:t xml:space="preserve"> trabajo se va a desarrollar el videojuego </w:t>
-      </w:r>
-      <w:proofErr w:type="spellStart"/>
-      <w:r>
-        <w:t>Dangerous</w:t>
-      </w:r>
-      <w:proofErr w:type="spellEnd"/>
-      <w:r>
-        <w:t xml:space="preserve"> </w:t>
-      </w:r>
-      <w:proofErr w:type="spellStart"/>
-      <w:r>
-        <w:t>Dungeons</w:t>
-      </w:r>
-      <w:proofErr w:type="spellEnd"/>
-      <w:r>
-        <w:t xml:space="preserve">. Un videojuego 3D desarrollado con Unity 2020.3.18f1 en el que encarnaremos a nuestro personaje “Mike el Todopoderoso” que intenta liberar a su tierra de toda una serie de enemigos que la han conquistado. </w:t>
+        <w:t xml:space="preserve"> trabajo se va a desarrollar el videojuego Dangerous Dungeons. Un videojuego 3D desarrollado con Unity 2020.3.18f1 en el que encarnaremos a nuestro personaje “Mike el Todopoderoso” que intenta liberar a su tierra de toda una serie de enemigos que la han conquistado. </w:t>
       </w:r>
     </w:p>
     <w:p>
@@ -1981,49 +1965,20 @@
         <w:t>empezar,</w:t>
       </w:r>
       <w:r>
-        <w:t xml:space="preserve"> he elegido que la estética del juego será parecida a la del videojuego “Minecraft </w:t>
-      </w:r>
-      <w:proofErr w:type="spellStart"/>
-      <w:r>
-        <w:t>Dungeons</w:t>
-      </w:r>
-      <w:proofErr w:type="spellEnd"/>
-      <w:r>
-        <w:t>”.</w:t>
+        <w:t xml:space="preserve"> he elegido que la estética del juego será parecida a la del videojuego “Minecraft Dungeons”.</w:t>
       </w:r>
     </w:p>
     <w:p/>
     <w:p>
       <w:r>
-        <w:t xml:space="preserve">Por lo que he decidido utilizar </w:t>
-      </w:r>
-      <w:proofErr w:type="spellStart"/>
-      <w:r>
-        <w:t>assets</w:t>
-      </w:r>
-      <w:proofErr w:type="spellEnd"/>
-      <w:r>
-        <w:t xml:space="preserve"> creados con </w:t>
-      </w:r>
-      <w:proofErr w:type="spellStart"/>
-      <w:r>
-        <w:t>Voxel</w:t>
-      </w:r>
-      <w:proofErr w:type="spellEnd"/>
-      <w:r>
-        <w:t xml:space="preserve"> para dar esa apariencia de cubos o “</w:t>
+        <w:t>Por lo que he decidido utilizar assets creados con Voxel para dar esa apariencia de cubos o “</w:t>
       </w:r>
       <w:r>
         <w:t>píxel</w:t>
       </w:r>
       <w:r>
-        <w:t xml:space="preserve"> art”. La mayoría de estos recursos proceden del autor </w:t>
-      </w:r>
-      <w:proofErr w:type="spellStart"/>
-      <w:r>
-        <w:t>Maxparta</w:t>
-      </w:r>
-      <w:proofErr w:type="spellEnd"/>
+        <w:t xml:space="preserve"> art”. La mayoría de estos recursos proceden del autor Maxparta</w:t>
+      </w:r>
       <w:r>
         <w:rPr>
           <w:rStyle w:val="Refdenotaalpie"/>
@@ -2034,15 +1989,7 @@
         <w:t xml:space="preserve"> excepto los relacionados con las armas que son de </w:t>
       </w:r>
       <w:r>
-        <w:t>Unity-</w:t>
-      </w:r>
-      <w:proofErr w:type="spellStart"/>
-      <w:r>
-        <w:t>Fantom</w:t>
-      </w:r>
-      <w:proofErr w:type="spellEnd"/>
-      <w:r>
-        <w:t xml:space="preserve"> </w:t>
+        <w:t xml:space="preserve">Unity-Fantom </w:t>
       </w:r>
       <w:r>
         <w:rPr>
@@ -2257,37 +2204,16 @@
       </w:pPr>
       <w:bookmarkStart w:id="3" w:name="_Toc87264913"/>
       <w:r>
-        <w:t xml:space="preserve">Importación de </w:t>
-      </w:r>
-      <w:proofErr w:type="spellStart"/>
-      <w:r>
-        <w:t>assets</w:t>
+        <w:t>Importación de assets</w:t>
       </w:r>
       <w:bookmarkEnd w:id="3"/>
-      <w:proofErr w:type="spellEnd"/>
     </w:p>
     <w:p>
       <w:pPr>
         <w:ind w:left="576"/>
       </w:pPr>
       <w:r>
-        <w:t xml:space="preserve">Lo primero que he hecho ha sido importar todos los </w:t>
-      </w:r>
-      <w:proofErr w:type="spellStart"/>
-      <w:r>
-        <w:t>assets</w:t>
-      </w:r>
-      <w:proofErr w:type="spellEnd"/>
-      <w:r>
-        <w:t xml:space="preserve"> que me había descargado de varias páginas a mi proyecto de Unity. Para ello he creado una carpeta con el nombre del proyecto y dentro de ella otra carpeta llamada </w:t>
-      </w:r>
-      <w:proofErr w:type="spellStart"/>
-      <w:r>
-        <w:t>assets</w:t>
-      </w:r>
-      <w:proofErr w:type="spellEnd"/>
-      <w:r>
-        <w:t>.</w:t>
+        <w:t>Lo primero que he hecho ha sido importar todos los assets que me había descargado de varias páginas a mi proyecto de Unity. Para ello he creado una carpeta con el nombre del proyecto y dentro de ella otra carpeta llamada assets.</w:t>
       </w:r>
     </w:p>
     <w:p>
@@ -2537,26 +2463,10 @@
         <w:ind w:left="576"/>
       </w:pPr>
       <w:r>
-        <w:t>Seguidamente he descargado las animaciones de “Idle”, “</w:t>
-      </w:r>
-      <w:proofErr w:type="spellStart"/>
-      <w:r>
-        <w:t>Walking</w:t>
-      </w:r>
-      <w:proofErr w:type="spellEnd"/>
-      <w:r>
-        <w:t xml:space="preserve">” y “Running”. Como en Mixamo te puede generar </w:t>
-      </w:r>
-      <w:r>
-        <w:t xml:space="preserve">el </w:t>
-      </w:r>
-      <w:proofErr w:type="spellStart"/>
-      <w:r>
-        <w:t>prefab</w:t>
-      </w:r>
-      <w:proofErr w:type="spellEnd"/>
-      <w:r>
-        <w:t xml:space="preserve"> con el modelo y el esqueleto para directamente importarlo a escena</w:t>
+        <w:t xml:space="preserve">Seguidamente he descargado las animaciones de “Idle”, “Walking” y “Running”. Como en Mixamo te puede generar </w:t>
+      </w:r>
+      <w:r>
+        <w:t>el prefab con el modelo y el esqueleto para directamente importarlo a escena</w:t>
       </w:r>
       <w:r>
         <w:t>, en la primera animación (Idle) he descargado estos recursos y por tanto serán utilizados como el modelo a importar a la escena de forma predefinida.</w:t>
@@ -2628,15 +2538,7 @@
         <w:t xml:space="preserve">las texturas </w:t>
       </w:r>
       <w:r>
-        <w:t xml:space="preserve">y las he guardado en una carpeta llamada </w:t>
-      </w:r>
-      <w:proofErr w:type="spellStart"/>
-      <w:r>
-        <w:t>Materials</w:t>
-      </w:r>
-      <w:proofErr w:type="spellEnd"/>
-      <w:r>
-        <w:t xml:space="preserve"> dentro de la carpeta Mike:</w:t>
+        <w:t>y las he guardado en una carpeta llamada Materials dentro de la carpeta Mike:</w:t>
       </w:r>
     </w:p>
     <w:p>
@@ -2742,47 +2644,7 @@
         <w:ind w:left="576"/>
       </w:pPr>
       <w:r>
-        <w:t xml:space="preserve">A continuación, he creado un </w:t>
-      </w:r>
-      <w:proofErr w:type="spellStart"/>
-      <w:r>
-        <w:t>animator</w:t>
-      </w:r>
-      <w:proofErr w:type="spellEnd"/>
-      <w:r>
-        <w:t xml:space="preserve"> </w:t>
-      </w:r>
-      <w:proofErr w:type="spellStart"/>
-      <w:r>
-        <w:t>controller</w:t>
-      </w:r>
-      <w:proofErr w:type="spellEnd"/>
-      <w:r>
-        <w:t xml:space="preserve"> llamado “</w:t>
-      </w:r>
-      <w:proofErr w:type="spellStart"/>
-      <w:r>
-        <w:t>MikeAnimator</w:t>
-      </w:r>
-      <w:proofErr w:type="spellEnd"/>
-      <w:r>
-        <w:t>” el cual he alojado dentro de la carpeta “</w:t>
-      </w:r>
-      <w:proofErr w:type="spellStart"/>
-      <w:r>
-        <w:t>Animations</w:t>
-      </w:r>
-      <w:proofErr w:type="spellEnd"/>
-      <w:r>
-        <w:t xml:space="preserve">”, he hecho que el primer estado al que pasa Mike nada más empezar es al de reposo y se lo he añadido al </w:t>
-      </w:r>
-      <w:proofErr w:type="spellStart"/>
-      <w:r>
-        <w:t>GameObjet</w:t>
-      </w:r>
-      <w:proofErr w:type="spellEnd"/>
-      <w:r>
-        <w:t xml:space="preserve"> Idle de la escena.</w:t>
+        <w:t>A continuación, he creado un animator controller llamado “MikeAnimator” el cual he alojado dentro de la carpeta “Animations”, he hecho que el primer estado al que pasa Mike nada más empezar es al de reposo y se lo he añadido al GameObjet Idle de la escena.</w:t>
       </w:r>
     </w:p>
     <w:p>
@@ -2836,45 +2698,13 @@
         <w:ind w:left="576"/>
       </w:pPr>
       <w:r>
-        <w:t xml:space="preserve">Como la animación tiene un fin he activado la opción </w:t>
-      </w:r>
-      <w:proofErr w:type="spellStart"/>
-      <w:r>
-        <w:t>Loop</w:t>
-      </w:r>
-      <w:proofErr w:type="spellEnd"/>
-      <w:r>
-        <w:t xml:space="preserve"> Time en todas las animaciones para que se queden reproduciéndose</w:t>
-      </w:r>
-      <w:r>
-        <w:t xml:space="preserve">, he activado también la opción </w:t>
-      </w:r>
-      <w:proofErr w:type="spellStart"/>
-      <w:r>
-        <w:t>Loop</w:t>
-      </w:r>
-      <w:proofErr w:type="spellEnd"/>
-      <w:r>
-        <w:t xml:space="preserve"> Pose para que haya menos problemas en las transiciones </w:t>
-      </w:r>
-      <w:r>
-        <w:t xml:space="preserve">y las he añadido al </w:t>
-      </w:r>
-      <w:proofErr w:type="spellStart"/>
-      <w:r>
-        <w:t>animator</w:t>
-      </w:r>
-      <w:proofErr w:type="spellEnd"/>
-      <w:r>
-        <w:t xml:space="preserve"> </w:t>
-      </w:r>
-      <w:proofErr w:type="spellStart"/>
-      <w:r>
-        <w:t>controller</w:t>
-      </w:r>
-      <w:proofErr w:type="spellEnd"/>
-      <w:r>
-        <w:t xml:space="preserve">. </w:t>
+        <w:t>Como la animación tiene un fin he activado la opción Loop Time en todas las animaciones para que se queden reproduciéndose</w:t>
+      </w:r>
+      <w:r>
+        <w:t xml:space="preserve">, he activado también la opción Loop Pose para que haya menos problemas en las transiciones </w:t>
+      </w:r>
+      <w:r>
+        <w:t xml:space="preserve">y las he añadido al animator controller. </w:t>
       </w:r>
     </w:p>
     <w:p>
@@ -2974,15 +2804,7 @@
         <w:t>Teniendo este parámetro en cuenta he creado las transiciones de un estado a otro</w:t>
       </w:r>
       <w:r>
-        <w:t xml:space="preserve"> a las cuales les he desactivado la opción de “Has </w:t>
-      </w:r>
-      <w:proofErr w:type="spellStart"/>
-      <w:r>
-        <w:t>exit</w:t>
-      </w:r>
-      <w:proofErr w:type="spellEnd"/>
-      <w:r>
-        <w:t xml:space="preserve"> time” para asegurar que en cuanto el personaje comience a correr su animación también lo haga</w:t>
+        <w:t xml:space="preserve"> a las cuales les he desactivado la opción de “Has exit time” para asegurar que en cuanto el personaje comience a correr su animación también lo haga</w:t>
       </w:r>
       <w:r>
         <w:t>.</w:t>
@@ -3039,15 +2861,7 @@
         <w:ind w:left="576"/>
       </w:pPr>
       <w:r>
-        <w:t xml:space="preserve">Ahora que sus animaciones básicas ya funcionan vamos a proceder con su activación a través de los controles del juego. Para el desplazamiento he decidido que el jugador podrá usar las teclas W A S D para moverse por el mapa y el L-Shift para aumentar su velocidad por lo que deberemos crear un script que recoja la activación de esas teclas y cambie el estado del </w:t>
-      </w:r>
-      <w:proofErr w:type="spellStart"/>
-      <w:r>
-        <w:t>integer</w:t>
-      </w:r>
-      <w:proofErr w:type="spellEnd"/>
-      <w:r>
-        <w:t xml:space="preserve"> “Velocidad” de la animación. Este script y todos los relacionados con Mike estarán alojados en una carpeta llamada Scripts dentro de la carpeta Mike:</w:t>
+        <w:t>Ahora que sus animaciones básicas ya funcionan vamos a proceder con su activación a través de los controles del juego. Para el desplazamiento he decidido que el jugador podrá usar las teclas W A S D para moverse por el mapa y el L-Shift para aumentar su velocidad por lo que deberemos crear un script que recoja la activación de esas teclas y cambie el estado del integer “Velocidad” de la animación. Este script y todos los relacionados con Mike estarán alojados en una carpeta llamada Scripts dentro de la carpeta Mike:</w:t>
       </w:r>
     </w:p>
     <w:p>
@@ -3301,23 +3115,7 @@
         <w:ind w:left="576"/>
       </w:pPr>
       <w:r>
-        <w:t xml:space="preserve">Seguidamente he completado el </w:t>
-      </w:r>
-      <w:proofErr w:type="spellStart"/>
-      <w:r>
-        <w:t>animator</w:t>
-      </w:r>
-      <w:proofErr w:type="spellEnd"/>
-      <w:r>
-        <w:t xml:space="preserve"> de Mike con los estados nuevos. Para tener en cuenta los giros he creado otro parámetro </w:t>
-      </w:r>
-      <w:proofErr w:type="spellStart"/>
-      <w:r>
-        <w:t>integer</w:t>
-      </w:r>
-      <w:proofErr w:type="spellEnd"/>
-      <w:r>
-        <w:t xml:space="preserve"> el cual he llamado “Dirección” el cual tendrá los siguientes valores:</w:t>
+        <w:t>Seguidamente he completado el animator de Mike con los estados nuevos. Para tener en cuenta los giros he creado otro parámetro integer el cual he llamado “Dirección” el cual tendrá los siguientes valores:</w:t>
       </w:r>
     </w:p>
     <w:p>
@@ -3427,15 +3225,7 @@
         <w:ind w:left="567"/>
       </w:pPr>
       <w:r>
-        <w:t xml:space="preserve">A continuación, me enfrento a un problema: las animaciones mueven al personaje ligeramente y si se vuelven a ejecutar reinician su posición haciendo que experimente un movimiento brusco. Para solucionarlo lo primero que hago es en la parte de </w:t>
-      </w:r>
-      <w:proofErr w:type="spellStart"/>
-      <w:r>
-        <w:t>Rig</w:t>
-      </w:r>
-      <w:proofErr w:type="spellEnd"/>
-      <w:r>
-        <w:t xml:space="preserve"> de nuestro modelo “Idle” seleccionamos crear un avatar a partir de este modelo y seleccionamos como nodo raíz las caderas:</w:t>
+        <w:t>A continuación, me enfrento a un problema: las animaciones mueven al personaje ligeramente y si se vuelven a ejecutar reinician su posición haciendo que experimente un movimiento brusco. Para solucionarlo lo primero que hago es en la parte de Rig de nuestro modelo “Idle” seleccionamos crear un avatar a partir de este modelo y seleccionamos como nodo raíz las caderas:</w:t>
       </w:r>
     </w:p>
     <w:p>
@@ -3610,23 +3400,7 @@
         <w:ind w:left="567"/>
       </w:pPr>
       <w:r>
-        <w:t>Después he configurado la opción del “</w:t>
-      </w:r>
-      <w:proofErr w:type="spellStart"/>
-      <w:r>
-        <w:t>Root</w:t>
-      </w:r>
-      <w:proofErr w:type="spellEnd"/>
-      <w:r>
-        <w:t xml:space="preserve"> </w:t>
-      </w:r>
-      <w:proofErr w:type="spellStart"/>
-      <w:r>
-        <w:t>Motion</w:t>
-      </w:r>
-      <w:proofErr w:type="spellEnd"/>
-      <w:r>
-        <w:t xml:space="preserve">” para que en aquellas animaciones que daban problemas se configure correctamente haciendo que su último estado se tome como inicio de la siguiente. Ejemplo </w:t>
+        <w:t xml:space="preserve">Después he configurado la opción del “Root Motion” para que en aquellas animaciones que daban problemas se configure correctamente haciendo que su último estado se tome como inicio de la siguiente. Ejemplo </w:t>
       </w:r>
       <w:r>
         <w:t xml:space="preserve">de la animación de correr mientras se gira: </w:t>
@@ -3688,15 +3462,7 @@
         <w:t>gira,</w:t>
       </w:r>
       <w:r>
-        <w:t xml:space="preserve"> pero no su avance porque eso quiero controlarlo yo mediante código, activo la opción “Back </w:t>
-      </w:r>
-      <w:proofErr w:type="spellStart"/>
-      <w:r>
-        <w:t>Into</w:t>
-      </w:r>
-      <w:proofErr w:type="spellEnd"/>
-      <w:r>
-        <w:t xml:space="preserve"> Pose”</w:t>
+        <w:t xml:space="preserve"> pero no su avance porque eso quiero controlarlo yo mediante código, activo la opción “Back Into Pose”</w:t>
       </w:r>
       <w:r>
         <w:t xml:space="preserve"> para los ejes x y z.</w:t>
@@ -3707,34 +3473,10 @@
         <w:ind w:left="567"/>
       </w:pPr>
       <w:r>
-        <w:t xml:space="preserve">He realizado esta acción en todas las animaciones que lo necesitaban y finalmente, para que esto se aplique, en el </w:t>
-      </w:r>
-      <w:proofErr w:type="spellStart"/>
-      <w:r>
-        <w:t>animator</w:t>
-      </w:r>
-      <w:proofErr w:type="spellEnd"/>
-      <w:r>
-        <w:t xml:space="preserve"> de Mike he </w:t>
-      </w:r>
-      <w:r>
-        <w:t>adjuntado su avatar y he activado la opción de “</w:t>
-      </w:r>
-      <w:proofErr w:type="spellStart"/>
-      <w:r>
-        <w:t>Root</w:t>
-      </w:r>
-      <w:proofErr w:type="spellEnd"/>
-      <w:r>
-        <w:t xml:space="preserve"> </w:t>
-      </w:r>
-      <w:proofErr w:type="spellStart"/>
-      <w:r>
-        <w:t>Motion</w:t>
-      </w:r>
-      <w:proofErr w:type="spellEnd"/>
-      <w:r>
-        <w:t>”.</w:t>
+        <w:t xml:space="preserve">He realizado esta acción en todas las animaciones que lo necesitaban y finalmente, para que esto se aplique, en el animator de Mike he </w:t>
+      </w:r>
+      <w:r>
+        <w:t>adjuntado su avatar y he activado la opción de “Root Motion”.</w:t>
       </w:r>
     </w:p>
     <w:p>
@@ -3802,15 +3544,7 @@
         <w:t xml:space="preserve">Ahora toca hacer que Mike se pueda mover por un plano real. Para ello lo primero que he hecho ha sido </w:t>
       </w:r>
       <w:r>
-        <w:t xml:space="preserve">crear un suelo expandiendo un cubo debajo de Mike. Como el cubo ya tiene de por si un box </w:t>
-      </w:r>
-      <w:proofErr w:type="spellStart"/>
-      <w:r>
-        <w:t>collider</w:t>
-      </w:r>
-      <w:proofErr w:type="spellEnd"/>
-      <w:r>
-        <w:t xml:space="preserve"> no he tenido que importarle ninguno. </w:t>
+        <w:t xml:space="preserve">crear un suelo expandiendo un cubo debajo de Mike. Como el cubo ya tiene de por si un box collider no he tenido que importarle ninguno. </w:t>
       </w:r>
     </w:p>
     <w:p>
@@ -3875,23 +3609,7 @@
         <w:t>seleccionar</w:t>
       </w:r>
       <w:r>
-        <w:t xml:space="preserve"> un </w:t>
-      </w:r>
-      <w:proofErr w:type="spellStart"/>
-      <w:r>
-        <w:t>collider</w:t>
-      </w:r>
-      <w:proofErr w:type="spellEnd"/>
-      <w:r>
-        <w:t xml:space="preserve"> para Mike. En este caso he seleccionado un </w:t>
-      </w:r>
-      <w:proofErr w:type="spellStart"/>
-      <w:r>
-        <w:t>collider</w:t>
-      </w:r>
-      <w:proofErr w:type="spellEnd"/>
-      <w:r>
-        <w:t xml:space="preserve"> de cápsula ya que es el que mejor se adecua al personaje. </w:t>
+        <w:t xml:space="preserve"> un collider para Mike. En este caso he seleccionado un collider de cápsula ya que es el que mejor se adecua al personaje. </w:t>
       </w:r>
       <w:r>
         <w:t>Al hacerlo no acababa de estar lo suficientemente ajustado a como quería así que lo he acabado ajustando a mano.</w:t>
@@ -3951,21 +3669,11 @@
       <w:r>
         <w:t xml:space="preserve">Lo siguiente que he hecho ha sido asignarle a Mike un </w:t>
       </w:r>
-      <w:proofErr w:type="spellStart"/>
       <w:r>
         <w:t>Rigidbody</w:t>
       </w:r>
-      <w:proofErr w:type="spellEnd"/>
-      <w:r>
-        <w:t xml:space="preserve"> para darle gravedad. Nada más añadirlo y darle al </w:t>
-      </w:r>
-      <w:proofErr w:type="spellStart"/>
-      <w:r>
-        <w:t>play</w:t>
-      </w:r>
-      <w:proofErr w:type="spellEnd"/>
-      <w:r>
-        <w:t xml:space="preserve"> he visto como de repente empezaba a flotar hacia arriba. Esto se debía a que anteriormente no había activado la opción de controlar el eje Y mediante código en las animaciones</w:t>
+      <w:r>
+        <w:t xml:space="preserve"> para darle gravedad. Nada más añadirlo y darle al play he visto como de repente empezaba a flotar hacia arriba. Esto se debía a que anteriormente no había activado la opción de controlar el eje Y mediante código en las animaciones</w:t>
       </w:r>
       <w:r>
         <w:t xml:space="preserve"> por lo que </w:t>
@@ -3973,32 +3681,20 @@
       <w:r>
         <w:t xml:space="preserve">un pequeño cambio en la animación del eje Y, de forma acumulativa </w:t>
       </w:r>
-      <w:proofErr w:type="spellStart"/>
       <w:r>
         <w:t>hacia</w:t>
       </w:r>
-      <w:proofErr w:type="spellEnd"/>
       <w:r>
         <w:t xml:space="preserve"> que pareciese que flotaba. Seguidamente he visto como había una interferencia entre las animaciones y el </w:t>
       </w:r>
-      <w:proofErr w:type="spellStart"/>
       <w:r>
         <w:t>Rigidbody</w:t>
       </w:r>
-      <w:proofErr w:type="spellEnd"/>
       <w:r>
         <w:t xml:space="preserve"> por lo que he </w:t>
       </w:r>
       <w:r>
-        <w:t>activado la opción “</w:t>
-      </w:r>
-      <w:proofErr w:type="spellStart"/>
-      <w:r>
-        <w:t>Extrapolate</w:t>
-      </w:r>
-      <w:proofErr w:type="spellEnd"/>
-      <w:r>
-        <w:t>” para que estas no se vean afectadas.</w:t>
+        <w:t>activado la opción “Extrapolate” para que estas no se vean afectadas.</w:t>
       </w:r>
     </w:p>
     <w:p>
@@ -4052,15 +3748,7 @@
         <w:ind w:left="567"/>
       </w:pPr>
       <w:r>
-        <w:t xml:space="preserve">Ahora me encuentro otro problema y es que algunas animaciones a las que no puedo bloquear su acceso a la rotación modifican la del eje X o el eje Z por lo que Mike se acaba cayendo. Para solucionar esto, en el </w:t>
-      </w:r>
-      <w:proofErr w:type="spellStart"/>
-      <w:r>
-        <w:t>Rigidbody</w:t>
-      </w:r>
-      <w:proofErr w:type="spellEnd"/>
-      <w:r>
-        <w:t xml:space="preserve"> he activado el bloqueo de ambos ejes ya que el único que quiero que se vea afectado es el eje Y.</w:t>
+        <w:t>Ahora me encuentro otro problema y es que algunas animaciones a las que no puedo bloquear su acceso a la rotación modifican la del eje X o el eje Z por lo que Mike se acaba cayendo. Para solucionar esto, en el Rigidbody he activado el bloqueo de ambos ejes ya que el único que quiero que se vea afectado es el eje Y.</w:t>
       </w:r>
     </w:p>
     <w:p>
@@ -4129,15 +3817,7 @@
         <w:t xml:space="preserve">Para lograrlo </w:t>
       </w:r>
       <w:r>
-        <w:t xml:space="preserve">he utilizado los </w:t>
-      </w:r>
-      <w:proofErr w:type="spellStart"/>
-      <w:r>
-        <w:t>quaternions</w:t>
-      </w:r>
-      <w:proofErr w:type="spellEnd"/>
-      <w:r>
-        <w:t xml:space="preserve"> que hemos dado en la asignatura.</w:t>
+        <w:t>he utilizado los quaternions que hemos dado en la asignatura.</w:t>
       </w:r>
     </w:p>
     <w:p>
@@ -4323,23 +4003,7 @@
         <w:ind w:left="567"/>
       </w:pPr>
       <w:r>
-        <w:t xml:space="preserve">Y el </w:t>
-      </w:r>
-      <w:proofErr w:type="spellStart"/>
-      <w:r>
-        <w:t>animator</w:t>
-      </w:r>
-      <w:proofErr w:type="spellEnd"/>
-      <w:r>
-        <w:t xml:space="preserve"> </w:t>
-      </w:r>
-      <w:proofErr w:type="spellStart"/>
-      <w:r>
-        <w:t>controller</w:t>
-      </w:r>
-      <w:proofErr w:type="spellEnd"/>
-      <w:r>
-        <w:t xml:space="preserve"> queda tal que así: </w:t>
+        <w:t xml:space="preserve">Y el animator controller queda tal que así: </w:t>
       </w:r>
     </w:p>
     <w:p>
@@ -4477,31 +4141,7 @@
         <w:t>Para lograr esto</w:t>
       </w:r>
       <w:r>
-        <w:t xml:space="preserve"> he creado un script el cual almacenaré en </w:t>
-      </w:r>
-      <w:proofErr w:type="spellStart"/>
-      <w:r>
-        <w:t>DangerousDangeons</w:t>
-      </w:r>
-      <w:proofErr w:type="spellEnd"/>
-      <w:r>
-        <w:t xml:space="preserve">  -&gt;</w:t>
-      </w:r>
-      <w:proofErr w:type="spellStart"/>
-      <w:r>
-        <w:t>GeneralScripts</w:t>
-      </w:r>
-      <w:proofErr w:type="spellEnd"/>
-      <w:r>
-        <w:t xml:space="preserve"> y que se llamará </w:t>
-      </w:r>
-      <w:proofErr w:type="spellStart"/>
-      <w:r>
-        <w:t>CameraController</w:t>
-      </w:r>
-      <w:proofErr w:type="spellEnd"/>
-      <w:r>
-        <w:t>:</w:t>
+        <w:t xml:space="preserve"> he creado un script el cual almacenaré en DangerousDangeons  -&gt;GeneralScripts y que se llamará CameraController:</w:t>
       </w:r>
     </w:p>
     <w:p>
@@ -4555,26 +4195,10 @@
         <w:ind w:left="576"/>
       </w:pPr>
       <w:r>
-        <w:t>Dentro de este he creado dos variables llamadas “</w:t>
-      </w:r>
-      <w:proofErr w:type="spellStart"/>
-      <w:r>
-        <w:t>mike</w:t>
-      </w:r>
-      <w:proofErr w:type="spellEnd"/>
-      <w:r>
-        <w:t xml:space="preserve">” y “distancia” las cuales he hecho públicas </w:t>
-      </w:r>
-      <w:r>
-        <w:t xml:space="preserve">para poder asignar sus valores a través de la interfaz cuando este </w:t>
-      </w:r>
-      <w:proofErr w:type="spellStart"/>
-      <w:r>
-        <w:t>scritp</w:t>
-      </w:r>
-      <w:proofErr w:type="spellEnd"/>
-      <w:r>
-        <w:t xml:space="preserve"> se añada a la cámara:</w:t>
+        <w:t xml:space="preserve">Dentro de este he creado dos variables llamadas “mike” y “distancia” las cuales he hecho públicas </w:t>
+      </w:r>
+      <w:r>
+        <w:t>para poder asignar sus valores a través de la interfaz cuando este scritp se añada a la cámara:</w:t>
       </w:r>
     </w:p>
     <w:p>
@@ -4628,15 +4252,7 @@
         <w:ind w:left="576"/>
       </w:pPr>
       <w:r>
-        <w:t xml:space="preserve">Finalmente el </w:t>
-      </w:r>
-      <w:proofErr w:type="spellStart"/>
-      <w:r>
-        <w:t>scritp</w:t>
-      </w:r>
-      <w:proofErr w:type="spellEnd"/>
-      <w:r>
-        <w:t xml:space="preserve"> está terminado, lo pruebo y funciona correctamente:</w:t>
+        <w:t>Finalmente el scritp está terminado, lo pruebo y funciona correctamente:</w:t>
       </w:r>
     </w:p>
     <w:p>
@@ -4712,23 +4328,7 @@
         <w:t xml:space="preserve">Al hacer las pruebas de la cámara me he dado cuenta que </w:t>
       </w:r>
       <w:r>
-        <w:t xml:space="preserve">no se aprecia del todo bien el movimiento debido al suelo blanco, por ello he decidido crear un escenario de prueba usando los </w:t>
-      </w:r>
-      <w:proofErr w:type="spellStart"/>
-      <w:r>
-        <w:t>assets</w:t>
-      </w:r>
-      <w:proofErr w:type="spellEnd"/>
-      <w:r>
-        <w:t xml:space="preserve"> que ya me había descargado y asignándoles los </w:t>
-      </w:r>
-      <w:proofErr w:type="spellStart"/>
-      <w:r>
-        <w:t>colliders</w:t>
-      </w:r>
-      <w:proofErr w:type="spellEnd"/>
-      <w:r>
-        <w:t xml:space="preserve"> pertinentes para tanto suelo como obstáculos: </w:t>
+        <w:t xml:space="preserve">no se aprecia del todo bien el movimiento debido al suelo blanco, por ello he decidido crear un escenario de prueba usando los assets que ya me había descargado y asignándoles los colliders pertinentes para tanto suelo como obstáculos: </w:t>
       </w:r>
     </w:p>
     <w:p>
@@ -5082,15 +4682,7 @@
         <w:ind w:left="567"/>
       </w:pPr>
       <w:r>
-        <w:t xml:space="preserve">Para poder programar esto mejor haré públicos unas variables </w:t>
-      </w:r>
-      <w:proofErr w:type="spellStart"/>
-      <w:r>
-        <w:t>GameObject</w:t>
-      </w:r>
-      <w:proofErr w:type="spellEnd"/>
-      <w:r>
-        <w:t xml:space="preserve"> a las que asociaré las armas:</w:t>
+        <w:t>Para poder programar esto mejor haré públicos unas variables GameObject a las que asociaré las armas:</w:t>
       </w:r>
     </w:p>
     <w:p>
@@ -5146,23 +4738,7 @@
         <w:t xml:space="preserve">A continuación </w:t>
       </w:r>
       <w:r>
-        <w:t xml:space="preserve">haré que al iniciarse el personaje compruebe si los </w:t>
-      </w:r>
-      <w:proofErr w:type="spellStart"/>
-      <w:r>
-        <w:t>player</w:t>
-      </w:r>
-      <w:proofErr w:type="spellEnd"/>
-      <w:r>
-        <w:t xml:space="preserve"> </w:t>
-      </w:r>
-      <w:proofErr w:type="spellStart"/>
-      <w:r>
-        <w:t>pref</w:t>
-      </w:r>
-      <w:proofErr w:type="spellEnd"/>
-      <w:r>
-        <w:t xml:space="preserve"> están creados, en caso contrario los creará y </w:t>
+        <w:t xml:space="preserve">haré que al iniciarse el personaje compruebe si los player pref están creados, en caso contrario los creará y </w:t>
       </w:r>
       <w:r>
         <w:t xml:space="preserve">se </w:t>
@@ -5171,15 +4747,7 @@
         <w:t>comprobará el estado del inventario</w:t>
       </w:r>
       <w:r>
-        <w:t xml:space="preserve">. A parte, en el </w:t>
-      </w:r>
-      <w:proofErr w:type="spellStart"/>
-      <w:r>
-        <w:t>update</w:t>
-      </w:r>
-      <w:proofErr w:type="spellEnd"/>
-      <w:r>
-        <w:t xml:space="preserve"> se comprobará </w:t>
+        <w:t xml:space="preserve">. A parte, en el update se comprobará </w:t>
       </w:r>
       <w:r>
         <w:t>si ha</w:t>
@@ -5199,15 +4767,7 @@
         <w:t xml:space="preserve">Para desbloquear alguna de las armas Mike simplemente deberá recogerlas del mapa. Al colisionar con ellas se borrarán del mapa y “pasarán a su inventario”. </w:t>
       </w:r>
       <w:r>
-        <w:t xml:space="preserve">Para podre realizar esto voy a crear un </w:t>
-      </w:r>
-      <w:proofErr w:type="spellStart"/>
-      <w:r>
-        <w:t>prefab</w:t>
-      </w:r>
-      <w:proofErr w:type="spellEnd"/>
-      <w:r>
-        <w:t xml:space="preserve"> de cada conjunto de armas que estará flotando en el mapa</w:t>
+        <w:t>Para podre realizar esto voy a crear un prefab de cada conjunto de armas que estará flotando en el mapa</w:t>
       </w:r>
       <w:r>
         <w:t>.</w:t>
@@ -5218,6 +4778,9 @@
         <w:ind w:left="567"/>
       </w:pPr>
       <w:r>
+        <w:rPr>
+          <w:noProof/>
+        </w:rPr>
         <w:drawing>
           <wp:inline distT="0" distB="0" distL="0" distR="0" wp14:anchorId="4D59331B" wp14:editId="265B1410">
             <wp:extent cx="5400040" cy="2079625"/>
@@ -5260,6 +4823,9 @@
         <w:ind w:left="567"/>
       </w:pPr>
       <w:r>
+        <w:rPr>
+          <w:noProof/>
+        </w:rPr>
         <w:lastRenderedPageBreak/>
         <w:drawing>
           <wp:inline distT="0" distB="0" distL="0" distR="0" wp14:anchorId="69CC46F8" wp14:editId="697566E8">
@@ -5303,39 +4869,7 @@
         <w:ind w:left="567"/>
       </w:pPr>
       <w:r>
-        <w:t xml:space="preserve">A continuación, para hacer el efecto de que estén flotando crearé una animación tanto para el hacha como para el escudo y la espada en la que moveré su posición en el eje y </w:t>
-      </w:r>
-      <w:proofErr w:type="spellStart"/>
-      <w:r>
-        <w:t>Y</w:t>
-      </w:r>
-      <w:proofErr w:type="spellEnd"/>
-      <w:r>
-        <w:t xml:space="preserve"> su rotación para dar ese efecto. Esta animación la aplicaré al hacha dentro de “</w:t>
-      </w:r>
-      <w:proofErr w:type="spellStart"/>
-      <w:r>
-        <w:t>HachaDesbloqueable</w:t>
-      </w:r>
-      <w:proofErr w:type="spellEnd"/>
-      <w:r>
-        <w:t>” y a “</w:t>
-      </w:r>
-      <w:proofErr w:type="spellStart"/>
-      <w:r>
-        <w:t>ConjuntoArmas</w:t>
-      </w:r>
-      <w:proofErr w:type="spellEnd"/>
-      <w:r>
-        <w:t>” dentro de “</w:t>
-      </w:r>
-      <w:proofErr w:type="spellStart"/>
-      <w:r>
-        <w:t>EspadaEscudoDesbloqueable</w:t>
-      </w:r>
-      <w:proofErr w:type="spellEnd"/>
-      <w:r>
-        <w:t>” para así no afectar a su posición global en el mapa.</w:t>
+        <w:t>A continuación, para hacer el efecto de que estén flotando crearé una animación tanto para el hacha como para el escudo y la espada en la que moveré su posición en el eje y Y su rotación para dar ese efecto. Esta animación la aplicaré al hacha dentro de “HachaDesbloqueable” y a “ConjuntoArmas” dentro de “EspadaEscudoDesbloqueable” para así no afectar a su posición global en el mapa.</w:t>
       </w:r>
     </w:p>
     <w:p>
@@ -5343,6 +4877,9 @@
         <w:ind w:left="567"/>
       </w:pPr>
       <w:r>
+        <w:rPr>
+          <w:noProof/>
+        </w:rPr>
         <w:drawing>
           <wp:inline distT="0" distB="0" distL="0" distR="0" wp14:anchorId="1AE1FFFD" wp14:editId="6B264D92">
             <wp:extent cx="4810796" cy="2191056"/>
@@ -5386,6 +4923,9 @@
         <w:jc w:val="center"/>
       </w:pPr>
       <w:r>
+        <w:rPr>
+          <w:noProof/>
+        </w:rPr>
         <w:drawing>
           <wp:inline distT="0" distB="0" distL="0" distR="0" wp14:anchorId="6C90AB1B" wp14:editId="7FC350C7">
             <wp:extent cx="2913959" cy="2491462"/>
@@ -5429,39 +4969,7 @@
       </w:pPr>
       <w:r>
         <w:lastRenderedPageBreak/>
-        <w:t xml:space="preserve">Seguidamente, para poder detectar que Mike se ha chocado con las armas, añadiré un </w:t>
-      </w:r>
-      <w:proofErr w:type="spellStart"/>
-      <w:r>
-        <w:t>collider</w:t>
-      </w:r>
-      <w:proofErr w:type="spellEnd"/>
-      <w:r>
-        <w:t xml:space="preserve"> el cual será un </w:t>
-      </w:r>
-      <w:proofErr w:type="spellStart"/>
-      <w:r>
-        <w:t>trigger</w:t>
-      </w:r>
-      <w:proofErr w:type="spellEnd"/>
-      <w:r>
-        <w:t xml:space="preserve"> para así no afectar a las físicas. Cuando este </w:t>
-      </w:r>
-      <w:proofErr w:type="spellStart"/>
-      <w:r>
-        <w:t>trigger</w:t>
-      </w:r>
-      <w:proofErr w:type="spellEnd"/>
-      <w:r>
-        <w:t xml:space="preserve"> se active, las armas, se modificarán los </w:t>
-      </w:r>
-      <w:proofErr w:type="spellStart"/>
-      <w:r>
-        <w:t>PlayerPref</w:t>
-      </w:r>
-      <w:proofErr w:type="spellEnd"/>
-      <w:r>
-        <w:t xml:space="preserve"> correspondientes y se desbloquearán las armas en el inventario de Mike.</w:t>
+        <w:t>Seguidamente, para poder detectar que Mike se ha chocado con las armas, añadiré un collider el cual será un trigger para así no afectar a las físicas. Cuando este trigger se active, las armas, se modificarán los PlayerPref correspondientes y se desbloquearán las armas en el inventario de Mike.</w:t>
       </w:r>
     </w:p>
     <w:p>
@@ -5469,6 +4977,9 @@
         <w:ind w:left="567"/>
       </w:pPr>
       <w:r>
+        <w:rPr>
+          <w:noProof/>
+        </w:rPr>
         <w:drawing>
           <wp:inline distT="0" distB="0" distL="0" distR="0" wp14:anchorId="04F0F675" wp14:editId="241C0160">
             <wp:extent cx="2409825" cy="1800844"/>
@@ -5506,6 +5017,9 @@
         </w:drawing>
       </w:r>
       <w:r>
+        <w:rPr>
+          <w:noProof/>
+        </w:rPr>
         <w:drawing>
           <wp:inline distT="0" distB="0" distL="0" distR="0" wp14:anchorId="1DCA58B8" wp14:editId="76BA4117">
             <wp:extent cx="2619741" cy="1848108"/>
@@ -5548,21 +5062,8 @@
         <w:ind w:left="567"/>
       </w:pPr>
       <w:r>
-        <w:t xml:space="preserve">En el código he hecho que detecte si, primeramente el objeto con el que colisiona es el jugador. Seguidamente comprueba si el objeto de ese </w:t>
-      </w:r>
-      <w:proofErr w:type="spellStart"/>
-      <w:r>
-        <w:t>trigger</w:t>
-      </w:r>
-      <w:proofErr w:type="spellEnd"/>
-      <w:r>
-        <w:t xml:space="preserve"> es o bien el hacha o el escudo y la espada y en función de uno u otro modifica el </w:t>
-      </w:r>
-      <w:proofErr w:type="spellStart"/>
-      <w:r>
-        <w:t>PlayerPref</w:t>
-      </w:r>
-      <w:proofErr w:type="spellEnd"/>
+        <w:t>En el código he hecho que detecte si, primeramente el objeto con el que colisiona es el jugador. Seguidamente comprueba si el objeto de ese trigger es o bien el hacha o el escudo y la espada y en función de uno u otro modifica el PlayerPref</w:t>
+      </w:r>
       <w:r>
         <w:t>. Finalmente el objeto se destruye</w:t>
       </w:r>
@@ -5576,6 +5077,9 @@
         <w:jc w:val="center"/>
       </w:pPr>
       <w:r>
+        <w:rPr>
+          <w:noProof/>
+        </w:rPr>
         <w:drawing>
           <wp:inline distT="0" distB="0" distL="0" distR="0" wp14:anchorId="6739AA91" wp14:editId="2A515A56">
             <wp:extent cx="3953427" cy="3572374"/>
@@ -5618,29 +5122,54 @@
         <w:ind w:left="567"/>
       </w:pPr>
       <w:r>
-        <w:t xml:space="preserve">Habiendo creado ya estos desbloqueables, los guardaré como </w:t>
-      </w:r>
-      <w:proofErr w:type="spellStart"/>
-      <w:r>
-        <w:t>prefabs</w:t>
-      </w:r>
-      <w:proofErr w:type="spellEnd"/>
-      <w:r>
-        <w:t xml:space="preserve"> en la carpeta </w:t>
-      </w:r>
-      <w:proofErr w:type="spellStart"/>
-      <w:r>
-        <w:t>weapons</w:t>
-      </w:r>
-      <w:proofErr w:type="spellEnd"/>
-      <w:r>
-        <w:t>.</w:t>
+        <w:t>Habiendo creado ya estos desbloqueables, los guardaré como prefabs en la carpeta weapons.</w:t>
       </w:r>
     </w:p>
     <w:p>
       <w:pPr>
         <w:ind w:left="567"/>
       </w:pPr>
+      <w:r>
+        <w:rPr>
+          <w:noProof/>
+        </w:rPr>
+        <w:lastRenderedPageBreak/>
+        <w:drawing>
+          <wp:inline distT="0" distB="0" distL="0" distR="0" wp14:anchorId="222CB0E1" wp14:editId="278A701F">
+            <wp:extent cx="4772691" cy="1514686"/>
+            <wp:effectExtent l="0" t="0" r="8890" b="9525"/>
+            <wp:docPr id="42" name="Imagen 42" descr="Interfaz de usuario gráfica, Aplicación&#10;&#10;Descripción generada automáticamente"/>
+            <wp:cNvGraphicFramePr>
+              <a:graphicFrameLocks xmlns:a="http://schemas.openxmlformats.org/drawingml/2006/main" noChangeAspect="1"/>
+            </wp:cNvGraphicFramePr>
+            <a:graphic xmlns:a="http://schemas.openxmlformats.org/drawingml/2006/main">
+              <a:graphicData uri="http://schemas.openxmlformats.org/drawingml/2006/picture">
+                <pic:pic xmlns:pic="http://schemas.openxmlformats.org/drawingml/2006/picture">
+                  <pic:nvPicPr>
+                    <pic:cNvPr id="42" name="Imagen 42" descr="Interfaz de usuario gráfica, Aplicación&#10;&#10;Descripción generada automáticamente"/>
+                    <pic:cNvPicPr/>
+                  </pic:nvPicPr>
+                  <pic:blipFill>
+                    <a:blip r:embed="rId56"/>
+                    <a:stretch>
+                      <a:fillRect/>
+                    </a:stretch>
+                  </pic:blipFill>
+                  <pic:spPr>
+                    <a:xfrm>
+                      <a:off x="0" y="0"/>
+                      <a:ext cx="4772691" cy="1514686"/>
+                    </a:xfrm>
+                    <a:prstGeom prst="rect">
+                      <a:avLst/>
+                    </a:prstGeom>
+                  </pic:spPr>
+                </pic:pic>
+              </a:graphicData>
+            </a:graphic>
+          </wp:inline>
+        </w:drawing>
+      </w:r>
     </w:p>
     <w:p>
       <w:pPr>
@@ -5649,8 +5178,524 @@
     </w:p>
     <w:p>
       <w:pPr>
+        <w:pStyle w:val="Ttulo2"/>
+      </w:pPr>
+      <w:r>
+        <w:t>Animaciones de combate</w:t>
+      </w:r>
+    </w:p>
+    <w:p>
+      <w:pPr>
         <w:ind w:left="576"/>
       </w:pPr>
+      <w:r>
+        <w:t xml:space="preserve">Habiendo creado ya el sistema por el cual puedo desbloquear armas, ahora toca hacer que pueda atacar con ellas. </w:t>
+      </w:r>
+      <w:r>
+        <w:t>Para ello primeramente he definido qué habilidades y qué sistema de combate debe tener Mike. El sistema de combate estará basado en estamina que Mike gastará para poder realizar los diferentes ataques o habilidades. El gasto de estamina variará en función del ataque o habilidad que sea y se podrán activar con las flechas del teclado:</w:t>
+      </w:r>
+    </w:p>
+    <w:p>
+      <w:pPr>
+        <w:pStyle w:val="Prrafodelista"/>
+        <w:numPr>
+          <w:ilvl w:val="0"/>
+          <w:numId w:val="16"/>
+        </w:numPr>
+      </w:pPr>
+      <w:r>
+        <w:t xml:space="preserve">Hacha: </w:t>
+      </w:r>
+    </w:p>
+    <w:p>
+      <w:pPr>
+        <w:pStyle w:val="Prrafodelista"/>
+        <w:numPr>
+          <w:ilvl w:val="1"/>
+          <w:numId w:val="16"/>
+        </w:numPr>
+      </w:pPr>
+      <w:r>
+        <w:t xml:space="preserve">Flecha arriba: Mike pegará un grito al cielo invocando el poder del hacha y se curará una porción de su vida. </w:t>
+      </w:r>
+    </w:p>
+    <w:p>
+      <w:pPr>
+        <w:pStyle w:val="Prrafodelista"/>
+        <w:numPr>
+          <w:ilvl w:val="1"/>
+          <w:numId w:val="16"/>
+        </w:numPr>
+      </w:pPr>
+      <w:r>
+        <w:t xml:space="preserve">Flecha izquierda: </w:t>
+      </w:r>
+      <w:r>
+        <w:t>Mike pegará un hachazo de derecha a izquierda.</w:t>
+      </w:r>
+    </w:p>
+    <w:p>
+      <w:pPr>
+        <w:pStyle w:val="Prrafodelista"/>
+        <w:numPr>
+          <w:ilvl w:val="1"/>
+          <w:numId w:val="16"/>
+        </w:numPr>
+      </w:pPr>
+      <w:r>
+        <w:t>Flecha derecha:</w:t>
+      </w:r>
+      <w:r>
+        <w:t xml:space="preserve"> barrido 360 grados con el hacha.</w:t>
+      </w:r>
+    </w:p>
+    <w:p>
+      <w:pPr>
+        <w:pStyle w:val="Prrafodelista"/>
+        <w:numPr>
+          <w:ilvl w:val="1"/>
+          <w:numId w:val="16"/>
+        </w:numPr>
+      </w:pPr>
+      <w:r>
+        <w:t>Flecha abajo: es el ataque más fuerte de Mike. Correrá hacia delante, pegará un salto en el aire y caerá clavando su hacha.</w:t>
+      </w:r>
+    </w:p>
+    <w:p>
+      <w:pPr>
+        <w:pStyle w:val="Prrafodelista"/>
+        <w:numPr>
+          <w:ilvl w:val="0"/>
+          <w:numId w:val="15"/>
+        </w:numPr>
+      </w:pPr>
+      <w:r>
+        <w:t xml:space="preserve">Espada y escudo: </w:t>
+      </w:r>
+    </w:p>
+    <w:p>
+      <w:pPr>
+        <w:pStyle w:val="Prrafodelista"/>
+        <w:numPr>
+          <w:ilvl w:val="1"/>
+          <w:numId w:val="15"/>
+        </w:numPr>
+      </w:pPr>
+      <w:r>
+        <w:t>Flecha arriba: Mike se protegerá con el escudo.</w:t>
+      </w:r>
+    </w:p>
+    <w:p>
+      <w:pPr>
+        <w:pStyle w:val="Prrafodelista"/>
+        <w:numPr>
+          <w:ilvl w:val="1"/>
+          <w:numId w:val="15"/>
+        </w:numPr>
+      </w:pPr>
+      <w:r>
+        <w:t xml:space="preserve">Flecha </w:t>
+      </w:r>
+      <w:r>
+        <w:t>izquierda: Mike anda hacia delante atacando con la espada.</w:t>
+      </w:r>
+    </w:p>
+    <w:p>
+      <w:pPr>
+        <w:pStyle w:val="Prrafodelista"/>
+        <w:numPr>
+          <w:ilvl w:val="1"/>
+          <w:numId w:val="15"/>
+        </w:numPr>
+      </w:pPr>
+      <w:r>
+        <w:t>Flecha derecha: Mike comienza a atacar 360 grados andando hacia delante.</w:t>
+      </w:r>
+    </w:p>
+    <w:p>
+      <w:pPr>
+        <w:pStyle w:val="Prrafodelista"/>
+        <w:numPr>
+          <w:ilvl w:val="1"/>
+          <w:numId w:val="15"/>
+        </w:numPr>
+      </w:pPr>
+      <w:r>
+        <w:t xml:space="preserve">Flecha abajo: es </w:t>
+      </w:r>
+      <w:r>
+        <w:t>el ataque más fuerte de Mike con la espada. Invoca al poder de esta y hace que todos los enemigos a una distancia suya comiencen a arder.</w:t>
+      </w:r>
+      <w:r>
+        <w:tab/>
+      </w:r>
+    </w:p>
+    <w:p>
+      <w:pPr>
+        <w:ind w:left="567"/>
+      </w:pPr>
+      <w:r>
+        <w:t xml:space="preserve">Habiendo seleccionado las habilidades, he descargado las animaciones de Mixamo, las he importado al proyecto y las he añadido los avatares además de configurar el root motion. </w:t>
+      </w:r>
+    </w:p>
+    <w:p>
+      <w:pPr>
+        <w:ind w:left="567"/>
+      </w:pPr>
+      <w:r>
+        <w:t>A continuación he añadido las diferentes animaciones al animator. Estas se verán activadas en función de un integer llamado “Ataque” en el que cada valor significará:</w:t>
+      </w:r>
+    </w:p>
+    <w:p>
+      <w:pPr>
+        <w:pStyle w:val="Prrafodelista"/>
+        <w:numPr>
+          <w:ilvl w:val="0"/>
+          <w:numId w:val="15"/>
+        </w:numPr>
+      </w:pPr>
+      <w:r>
+        <w:t>-1: no está atacando.</w:t>
+      </w:r>
+    </w:p>
+    <w:p>
+      <w:pPr>
+        <w:pStyle w:val="Prrafodelista"/>
+        <w:numPr>
+          <w:ilvl w:val="0"/>
+          <w:numId w:val="15"/>
+        </w:numPr>
+      </w:pPr>
+      <w:r>
+        <w:lastRenderedPageBreak/>
+        <w:t>0: ataque flecha arriba</w:t>
+      </w:r>
+    </w:p>
+    <w:p>
+      <w:pPr>
+        <w:pStyle w:val="Prrafodelista"/>
+        <w:numPr>
+          <w:ilvl w:val="0"/>
+          <w:numId w:val="15"/>
+        </w:numPr>
+      </w:pPr>
+      <w:r>
+        <w:t>1: ataque flecha abajo</w:t>
+      </w:r>
+    </w:p>
+    <w:p>
+      <w:pPr>
+        <w:pStyle w:val="Prrafodelista"/>
+        <w:numPr>
+          <w:ilvl w:val="0"/>
+          <w:numId w:val="15"/>
+        </w:numPr>
+      </w:pPr>
+      <w:r>
+        <w:t>2: ataque flecha izquierda</w:t>
+      </w:r>
+    </w:p>
+    <w:p>
+      <w:pPr>
+        <w:pStyle w:val="Prrafodelista"/>
+        <w:numPr>
+          <w:ilvl w:val="0"/>
+          <w:numId w:val="15"/>
+        </w:numPr>
+      </w:pPr>
+      <w:r>
+        <w:t>3: ataque flecha derecha</w:t>
+      </w:r>
+      <w:r>
+        <w:tab/>
+      </w:r>
+    </w:p>
+    <w:p>
+      <w:pPr>
+        <w:ind w:left="567"/>
+      </w:pPr>
+      <w:r>
+        <w:t>Se podrá acceder a estas animaciones en función de otro parámetro integer llamado “Arma”:</w:t>
+      </w:r>
+    </w:p>
+    <w:p>
+      <w:pPr>
+        <w:pStyle w:val="Prrafodelista"/>
+        <w:numPr>
+          <w:ilvl w:val="0"/>
+          <w:numId w:val="18"/>
+        </w:numPr>
+      </w:pPr>
+      <w:r>
+        <w:t>0: desarmado</w:t>
+      </w:r>
+    </w:p>
+    <w:p>
+      <w:pPr>
+        <w:pStyle w:val="Prrafodelista"/>
+        <w:numPr>
+          <w:ilvl w:val="0"/>
+          <w:numId w:val="18"/>
+        </w:numPr>
+      </w:pPr>
+      <w:r>
+        <w:t>1: espada y escudo</w:t>
+      </w:r>
+    </w:p>
+    <w:p>
+      <w:pPr>
+        <w:pStyle w:val="Prrafodelista"/>
+        <w:numPr>
+          <w:ilvl w:val="0"/>
+          <w:numId w:val="18"/>
+        </w:numPr>
+      </w:pPr>
+      <w:r>
+        <w:t>2: hacha</w:t>
+      </w:r>
+    </w:p>
+    <w:p>
+      <w:pPr>
+        <w:ind w:left="567"/>
+      </w:pPr>
+      <w:r>
+        <w:t>Si se detecta que Mike está armado y a parta está intentando realizar algún ataque entonces se pasará a una submáquina de estados que comprobará el arma que tiene y seguidamente realizará el ataque:</w:t>
+      </w:r>
+    </w:p>
+    <w:p>
+      <w:pPr>
+        <w:ind w:left="567"/>
+      </w:pPr>
+      <w:r>
+        <w:rPr>
+          <w:noProof/>
+        </w:rPr>
+        <w:drawing>
+          <wp:inline distT="0" distB="0" distL="0" distR="0" wp14:anchorId="09B64ACF" wp14:editId="7388BA02">
+            <wp:extent cx="5400040" cy="3157220"/>
+            <wp:effectExtent l="0" t="0" r="0" b="5080"/>
+            <wp:docPr id="63" name="Imagen 63" descr="Imagen que contiene interior, paraguas, tabla, grande&#10;&#10;Descripción generada automáticamente"/>
+            <wp:cNvGraphicFramePr>
+              <a:graphicFrameLocks xmlns:a="http://schemas.openxmlformats.org/drawingml/2006/main" noChangeAspect="1"/>
+            </wp:cNvGraphicFramePr>
+            <a:graphic xmlns:a="http://schemas.openxmlformats.org/drawingml/2006/main">
+              <a:graphicData uri="http://schemas.openxmlformats.org/drawingml/2006/picture">
+                <pic:pic xmlns:pic="http://schemas.openxmlformats.org/drawingml/2006/picture">
+                  <pic:nvPicPr>
+                    <pic:cNvPr id="63" name="Imagen 63" descr="Imagen que contiene interior, paraguas, tabla, grande&#10;&#10;Descripción generada automáticamente"/>
+                    <pic:cNvPicPr/>
+                  </pic:nvPicPr>
+                  <pic:blipFill>
+                    <a:blip r:embed="rId57"/>
+                    <a:stretch>
+                      <a:fillRect/>
+                    </a:stretch>
+                  </pic:blipFill>
+                  <pic:spPr>
+                    <a:xfrm>
+                      <a:off x="0" y="0"/>
+                      <a:ext cx="5400040" cy="3157220"/>
+                    </a:xfrm>
+                    <a:prstGeom prst="rect">
+                      <a:avLst/>
+                    </a:prstGeom>
+                  </pic:spPr>
+                </pic:pic>
+              </a:graphicData>
+            </a:graphic>
+          </wp:inline>
+        </w:drawing>
+      </w:r>
+    </w:p>
+    <w:p>
+      <w:pPr>
+        <w:ind w:left="567"/>
+      </w:pPr>
+      <w:r>
+        <w:rPr>
+          <w:noProof/>
+        </w:rPr>
+        <w:drawing>
+          <wp:inline distT="0" distB="0" distL="0" distR="0" wp14:anchorId="7863CB00" wp14:editId="03F64F08">
+            <wp:extent cx="5400040" cy="1692910"/>
+            <wp:effectExtent l="0" t="0" r="0" b="2540"/>
+            <wp:docPr id="67" name="Imagen 67" descr="Diagrama&#10;&#10;Descripción generada automáticamente"/>
+            <wp:cNvGraphicFramePr>
+              <a:graphicFrameLocks xmlns:a="http://schemas.openxmlformats.org/drawingml/2006/main" noChangeAspect="1"/>
+            </wp:cNvGraphicFramePr>
+            <a:graphic xmlns:a="http://schemas.openxmlformats.org/drawingml/2006/main">
+              <a:graphicData uri="http://schemas.openxmlformats.org/drawingml/2006/picture">
+                <pic:pic xmlns:pic="http://schemas.openxmlformats.org/drawingml/2006/picture">
+                  <pic:nvPicPr>
+                    <pic:cNvPr id="67" name="Imagen 67" descr="Diagrama&#10;&#10;Descripción generada automáticamente"/>
+                    <pic:cNvPicPr/>
+                  </pic:nvPicPr>
+                  <pic:blipFill>
+                    <a:blip r:embed="rId58"/>
+                    <a:stretch>
+                      <a:fillRect/>
+                    </a:stretch>
+                  </pic:blipFill>
+                  <pic:spPr>
+                    <a:xfrm>
+                      <a:off x="0" y="0"/>
+                      <a:ext cx="5400040" cy="1692910"/>
+                    </a:xfrm>
+                    <a:prstGeom prst="rect">
+                      <a:avLst/>
+                    </a:prstGeom>
+                  </pic:spPr>
+                </pic:pic>
+              </a:graphicData>
+            </a:graphic>
+          </wp:inline>
+        </w:drawing>
+      </w:r>
+    </w:p>
+    <w:p>
+      <w:pPr>
+        <w:ind w:left="567"/>
+      </w:pPr>
+      <w:r>
+        <w:rPr>
+          <w:noProof/>
+        </w:rPr>
+        <w:lastRenderedPageBreak/>
+        <w:drawing>
+          <wp:inline distT="0" distB="0" distL="0" distR="0" wp14:anchorId="6420F27D" wp14:editId="4483C73E">
+            <wp:extent cx="5400040" cy="2543810"/>
+            <wp:effectExtent l="0" t="0" r="0" b="8890"/>
+            <wp:docPr id="66" name="Imagen 66" descr="Diagrama&#10;&#10;Descripción generada automáticamente"/>
+            <wp:cNvGraphicFramePr>
+              <a:graphicFrameLocks xmlns:a="http://schemas.openxmlformats.org/drawingml/2006/main" noChangeAspect="1"/>
+            </wp:cNvGraphicFramePr>
+            <a:graphic xmlns:a="http://schemas.openxmlformats.org/drawingml/2006/main">
+              <a:graphicData uri="http://schemas.openxmlformats.org/drawingml/2006/picture">
+                <pic:pic xmlns:pic="http://schemas.openxmlformats.org/drawingml/2006/picture">
+                  <pic:nvPicPr>
+                    <pic:cNvPr id="66" name="Imagen 66" descr="Diagrama&#10;&#10;Descripción generada automáticamente"/>
+                    <pic:cNvPicPr/>
+                  </pic:nvPicPr>
+                  <pic:blipFill>
+                    <a:blip r:embed="rId59"/>
+                    <a:stretch>
+                      <a:fillRect/>
+                    </a:stretch>
+                  </pic:blipFill>
+                  <pic:spPr>
+                    <a:xfrm>
+                      <a:off x="0" y="0"/>
+                      <a:ext cx="5400040" cy="2543810"/>
+                    </a:xfrm>
+                    <a:prstGeom prst="rect">
+                      <a:avLst/>
+                    </a:prstGeom>
+                  </pic:spPr>
+                </pic:pic>
+              </a:graphicData>
+            </a:graphic>
+          </wp:inline>
+        </w:drawing>
+      </w:r>
+    </w:p>
+    <w:p>
+      <w:pPr>
+        <w:ind w:left="567"/>
+      </w:pPr>
+      <w:r>
+        <w:t>Al realizar esto me doy cuenta de un pequeño fallo. Hay veces que si pulso muy rápido una tecla de ataque, la animación no llega lo suficientemente rápido al estado de la animación del ataque y se queda atascada en el selector de ataque. Lo mismo puede suceder para el selector de arma. Para el segundo la solución es sencilla, crear una transición que redirija de vuelta al animator de movimiento si se detecta que no hay arma equipada. Para el segundo la solución se ha basado en incluir un script e</w:t>
+      </w:r>
+      <w:r>
+        <w:t>n</w:t>
+      </w:r>
+      <w:r>
+        <w:t xml:space="preserve"> las animaciones </w:t>
+      </w:r>
+      <w:r>
+        <w:t xml:space="preserve">que vuelva a colocar el parámetro Ataque a -1 cuando </w:t>
+      </w:r>
+      <w:r>
+        <w:t>la comprobación del parámetro al cambiar de estado ya se haya hecho</w:t>
+      </w:r>
+      <w:r>
+        <w:t xml:space="preserve"> pero no esté a punto de salir de esta</w:t>
+      </w:r>
+      <w:r>
+        <w:t>:</w:t>
+      </w:r>
+      <w:r>
+        <w:t xml:space="preserve"> </w:t>
+      </w:r>
+    </w:p>
+    <w:p>
+      <w:pPr>
+        <w:ind w:left="567"/>
+      </w:pPr>
+      <w:r>
+        <w:drawing>
+          <wp:inline distT="0" distB="0" distL="0" distR="0" wp14:anchorId="02E001BB" wp14:editId="057ABE8D">
+            <wp:extent cx="5400040" cy="1566545"/>
+            <wp:effectExtent l="0" t="0" r="0" b="0"/>
+            <wp:docPr id="64" name="Imagen 64" descr="Interfaz de usuario gráfica, Texto, Aplicación, Correo electrónico&#10;&#10;Descripción generada automáticamente"/>
+            <wp:cNvGraphicFramePr>
+              <a:graphicFrameLocks xmlns:a="http://schemas.openxmlformats.org/drawingml/2006/main" noChangeAspect="1"/>
+            </wp:cNvGraphicFramePr>
+            <a:graphic xmlns:a="http://schemas.openxmlformats.org/drawingml/2006/main">
+              <a:graphicData uri="http://schemas.openxmlformats.org/drawingml/2006/picture">
+                <pic:pic xmlns:pic="http://schemas.openxmlformats.org/drawingml/2006/picture">
+                  <pic:nvPicPr>
+                    <pic:cNvPr id="64" name="Imagen 64" descr="Interfaz de usuario gráfica, Texto, Aplicación, Correo electrónico&#10;&#10;Descripción generada automáticamente"/>
+                    <pic:cNvPicPr/>
+                  </pic:nvPicPr>
+                  <pic:blipFill>
+                    <a:blip r:embed="rId60"/>
+                    <a:stretch>
+                      <a:fillRect/>
+                    </a:stretch>
+                  </pic:blipFill>
+                  <pic:spPr>
+                    <a:xfrm>
+                      <a:off x="0" y="0"/>
+                      <a:ext cx="5400040" cy="1566545"/>
+                    </a:xfrm>
+                    <a:prstGeom prst="rect">
+                      <a:avLst/>
+                    </a:prstGeom>
+                  </pic:spPr>
+                </pic:pic>
+              </a:graphicData>
+            </a:graphic>
+          </wp:inline>
+        </w:drawing>
+      </w:r>
+    </w:p>
+    <w:p>
+      <w:pPr>
+        <w:ind w:left="576"/>
+      </w:pPr>
+      <w:r>
+        <w:t>//ERROR CAMINAR MIENTRAS SE ATACA.</w:t>
+      </w:r>
+    </w:p>
+    <w:p>
+      <w:pPr>
+        <w:ind w:left="1416"/>
+      </w:pPr>
+    </w:p>
+    <w:p>
+      <w:pPr>
+        <w:ind w:left="576"/>
+      </w:pPr>
+    </w:p>
+    <w:p>
+      <w:pPr>
+        <w:ind w:left="567"/>
+      </w:pPr>
+    </w:p>
+    <w:p>
+      <w:pPr>
+        <w:ind w:left="576"/>
+      </w:pPr>
     </w:p>
     <w:p/>
     <w:p>
@@ -5659,7 +5704,7 @@
       </w:pPr>
     </w:p>
     <w:sectPr>
-      <w:footerReference w:type="default" r:id="rId56"/>
+      <w:footerReference w:type="default" r:id="rId61"/>
       <w:pgSz w:w="11906" w:h="16838"/>
       <w:pgMar w:top="1417" w:right="1701" w:bottom="1417" w:left="1701" w:header="708" w:footer="708" w:gutter="0"/>
       <w:pgNumType w:start="0"/>
@@ -6307,6 +6352,119 @@
     </w:lvl>
   </w:abstractNum>
   <w:abstractNum w:abstractNumId="1" w15:restartNumberingAfterBreak="0">
+    <w:nsid w:val="0F847DF6"/>
+    <w:multiLevelType w:val="hybridMultilevel"/>
+    <w:tmpl w:val="1C009DA0"/>
+    <w:lvl w:ilvl="0" w:tplc="0C0A0001">
+      <w:start w:val="1"/>
+      <w:numFmt w:val="bullet"/>
+      <w:lvlText w:val=""/>
+      <w:lvlJc w:val="left"/>
+      <w:pPr>
+        <w:ind w:left="1296" w:hanging="360"/>
+      </w:pPr>
+      <w:rPr>
+        <w:rFonts w:ascii="Symbol" w:hAnsi="Symbol" w:hint="default"/>
+      </w:rPr>
+    </w:lvl>
+    <w:lvl w:ilvl="1" w:tplc="0C0A0003">
+      <w:start w:val="1"/>
+      <w:numFmt w:val="bullet"/>
+      <w:lvlText w:val="o"/>
+      <w:lvlJc w:val="left"/>
+      <w:pPr>
+        <w:ind w:left="2016" w:hanging="360"/>
+      </w:pPr>
+      <w:rPr>
+        <w:rFonts w:ascii="Courier New" w:hAnsi="Courier New" w:cs="Courier New" w:hint="default"/>
+      </w:rPr>
+    </w:lvl>
+    <w:lvl w:ilvl="2" w:tplc="0C0A0005" w:tentative="1">
+      <w:start w:val="1"/>
+      <w:numFmt w:val="bullet"/>
+      <w:lvlText w:val=""/>
+      <w:lvlJc w:val="left"/>
+      <w:pPr>
+        <w:ind w:left="2736" w:hanging="360"/>
+      </w:pPr>
+      <w:rPr>
+        <w:rFonts w:ascii="Wingdings" w:hAnsi="Wingdings" w:hint="default"/>
+      </w:rPr>
+    </w:lvl>
+    <w:lvl w:ilvl="3" w:tplc="0C0A0001" w:tentative="1">
+      <w:start w:val="1"/>
+      <w:numFmt w:val="bullet"/>
+      <w:lvlText w:val=""/>
+      <w:lvlJc w:val="left"/>
+      <w:pPr>
+        <w:ind w:left="3456" w:hanging="360"/>
+      </w:pPr>
+      <w:rPr>
+        <w:rFonts w:ascii="Symbol" w:hAnsi="Symbol" w:hint="default"/>
+      </w:rPr>
+    </w:lvl>
+    <w:lvl w:ilvl="4" w:tplc="0C0A0003" w:tentative="1">
+      <w:start w:val="1"/>
+      <w:numFmt w:val="bullet"/>
+      <w:lvlText w:val="o"/>
+      <w:lvlJc w:val="left"/>
+      <w:pPr>
+        <w:ind w:left="4176" w:hanging="360"/>
+      </w:pPr>
+      <w:rPr>
+        <w:rFonts w:ascii="Courier New" w:hAnsi="Courier New" w:cs="Courier New" w:hint="default"/>
+      </w:rPr>
+    </w:lvl>
+    <w:lvl w:ilvl="5" w:tplc="0C0A0005" w:tentative="1">
+      <w:start w:val="1"/>
+      <w:numFmt w:val="bullet"/>
+      <w:lvlText w:val=""/>
+      <w:lvlJc w:val="left"/>
+      <w:pPr>
+        <w:ind w:left="4896" w:hanging="360"/>
+      </w:pPr>
+      <w:rPr>
+        <w:rFonts w:ascii="Wingdings" w:hAnsi="Wingdings" w:hint="default"/>
+      </w:rPr>
+    </w:lvl>
+    <w:lvl w:ilvl="6" w:tplc="0C0A0001" w:tentative="1">
+      <w:start w:val="1"/>
+      <w:numFmt w:val="bullet"/>
+      <w:lvlText w:val=""/>
+      <w:lvlJc w:val="left"/>
+      <w:pPr>
+        <w:ind w:left="5616" w:hanging="360"/>
+      </w:pPr>
+      <w:rPr>
+        <w:rFonts w:ascii="Symbol" w:hAnsi="Symbol" w:hint="default"/>
+      </w:rPr>
+    </w:lvl>
+    <w:lvl w:ilvl="7" w:tplc="0C0A0003" w:tentative="1">
+      <w:start w:val="1"/>
+      <w:numFmt w:val="bullet"/>
+      <w:lvlText w:val="o"/>
+      <w:lvlJc w:val="left"/>
+      <w:pPr>
+        <w:ind w:left="6336" w:hanging="360"/>
+      </w:pPr>
+      <w:rPr>
+        <w:rFonts w:ascii="Courier New" w:hAnsi="Courier New" w:cs="Courier New" w:hint="default"/>
+      </w:rPr>
+    </w:lvl>
+    <w:lvl w:ilvl="8" w:tplc="0C0A0005" w:tentative="1">
+      <w:start w:val="1"/>
+      <w:numFmt w:val="bullet"/>
+      <w:lvlText w:val=""/>
+      <w:lvlJc w:val="left"/>
+      <w:pPr>
+        <w:ind w:left="7056" w:hanging="360"/>
+      </w:pPr>
+      <w:rPr>
+        <w:rFonts w:ascii="Wingdings" w:hAnsi="Wingdings" w:hint="default"/>
+      </w:rPr>
+    </w:lvl>
+  </w:abstractNum>
+  <w:abstractNum w:abstractNumId="2" w15:restartNumberingAfterBreak="0">
     <w:nsid w:val="1482775B"/>
     <w:multiLevelType w:val="multilevel"/>
     <w:tmpl w:val="0EBA3C40"/>
@@ -6401,7 +6559,7 @@
       </w:pPr>
     </w:lvl>
   </w:abstractNum>
-  <w:abstractNum w:abstractNumId="2" w15:restartNumberingAfterBreak="0">
+  <w:abstractNum w:abstractNumId="3" w15:restartNumberingAfterBreak="0">
     <w:nsid w:val="160A2D62"/>
     <w:multiLevelType w:val="hybridMultilevel"/>
     <w:tmpl w:val="A4DABA16"/>
@@ -6514,7 +6672,120 @@
       </w:rPr>
     </w:lvl>
   </w:abstractNum>
-  <w:abstractNum w:abstractNumId="3" w15:restartNumberingAfterBreak="0">
+  <w:abstractNum w:abstractNumId="4" w15:restartNumberingAfterBreak="0">
+    <w:nsid w:val="389A1893"/>
+    <w:multiLevelType w:val="hybridMultilevel"/>
+    <w:tmpl w:val="F95E3B84"/>
+    <w:lvl w:ilvl="0" w:tplc="0C0A0001">
+      <w:start w:val="1"/>
+      <w:numFmt w:val="bullet"/>
+      <w:lvlText w:val=""/>
+      <w:lvlJc w:val="left"/>
+      <w:pPr>
+        <w:ind w:left="1287" w:hanging="360"/>
+      </w:pPr>
+      <w:rPr>
+        <w:rFonts w:ascii="Symbol" w:hAnsi="Symbol" w:hint="default"/>
+      </w:rPr>
+    </w:lvl>
+    <w:lvl w:ilvl="1" w:tplc="0C0A0003" w:tentative="1">
+      <w:start w:val="1"/>
+      <w:numFmt w:val="bullet"/>
+      <w:lvlText w:val="o"/>
+      <w:lvlJc w:val="left"/>
+      <w:pPr>
+        <w:ind w:left="2007" w:hanging="360"/>
+      </w:pPr>
+      <w:rPr>
+        <w:rFonts w:ascii="Courier New" w:hAnsi="Courier New" w:cs="Courier New" w:hint="default"/>
+      </w:rPr>
+    </w:lvl>
+    <w:lvl w:ilvl="2" w:tplc="0C0A0005" w:tentative="1">
+      <w:start w:val="1"/>
+      <w:numFmt w:val="bullet"/>
+      <w:lvlText w:val=""/>
+      <w:lvlJc w:val="left"/>
+      <w:pPr>
+        <w:ind w:left="2727" w:hanging="360"/>
+      </w:pPr>
+      <w:rPr>
+        <w:rFonts w:ascii="Wingdings" w:hAnsi="Wingdings" w:hint="default"/>
+      </w:rPr>
+    </w:lvl>
+    <w:lvl w:ilvl="3" w:tplc="0C0A0001" w:tentative="1">
+      <w:start w:val="1"/>
+      <w:numFmt w:val="bullet"/>
+      <w:lvlText w:val=""/>
+      <w:lvlJc w:val="left"/>
+      <w:pPr>
+        <w:ind w:left="3447" w:hanging="360"/>
+      </w:pPr>
+      <w:rPr>
+        <w:rFonts w:ascii="Symbol" w:hAnsi="Symbol" w:hint="default"/>
+      </w:rPr>
+    </w:lvl>
+    <w:lvl w:ilvl="4" w:tplc="0C0A0003" w:tentative="1">
+      <w:start w:val="1"/>
+      <w:numFmt w:val="bullet"/>
+      <w:lvlText w:val="o"/>
+      <w:lvlJc w:val="left"/>
+      <w:pPr>
+        <w:ind w:left="4167" w:hanging="360"/>
+      </w:pPr>
+      <w:rPr>
+        <w:rFonts w:ascii="Courier New" w:hAnsi="Courier New" w:cs="Courier New" w:hint="default"/>
+      </w:rPr>
+    </w:lvl>
+    <w:lvl w:ilvl="5" w:tplc="0C0A0005" w:tentative="1">
+      <w:start w:val="1"/>
+      <w:numFmt w:val="bullet"/>
+      <w:lvlText w:val=""/>
+      <w:lvlJc w:val="left"/>
+      <w:pPr>
+        <w:ind w:left="4887" w:hanging="360"/>
+      </w:pPr>
+      <w:rPr>
+        <w:rFonts w:ascii="Wingdings" w:hAnsi="Wingdings" w:hint="default"/>
+      </w:rPr>
+    </w:lvl>
+    <w:lvl w:ilvl="6" w:tplc="0C0A0001" w:tentative="1">
+      <w:start w:val="1"/>
+      <w:numFmt w:val="bullet"/>
+      <w:lvlText w:val=""/>
+      <w:lvlJc w:val="left"/>
+      <w:pPr>
+        <w:ind w:left="5607" w:hanging="360"/>
+      </w:pPr>
+      <w:rPr>
+        <w:rFonts w:ascii="Symbol" w:hAnsi="Symbol" w:hint="default"/>
+      </w:rPr>
+    </w:lvl>
+    <w:lvl w:ilvl="7" w:tplc="0C0A0003" w:tentative="1">
+      <w:start w:val="1"/>
+      <w:numFmt w:val="bullet"/>
+      <w:lvlText w:val="o"/>
+      <w:lvlJc w:val="left"/>
+      <w:pPr>
+        <w:ind w:left="6327" w:hanging="360"/>
+      </w:pPr>
+      <w:rPr>
+        <w:rFonts w:ascii="Courier New" w:hAnsi="Courier New" w:cs="Courier New" w:hint="default"/>
+      </w:rPr>
+    </w:lvl>
+    <w:lvl w:ilvl="8" w:tplc="0C0A0005" w:tentative="1">
+      <w:start w:val="1"/>
+      <w:numFmt w:val="bullet"/>
+      <w:lvlText w:val=""/>
+      <w:lvlJc w:val="left"/>
+      <w:pPr>
+        <w:ind w:left="7047" w:hanging="360"/>
+      </w:pPr>
+      <w:rPr>
+        <w:rFonts w:ascii="Wingdings" w:hAnsi="Wingdings" w:hint="default"/>
+      </w:rPr>
+    </w:lvl>
+  </w:abstractNum>
+  <w:abstractNum w:abstractNumId="5" w15:restartNumberingAfterBreak="0">
     <w:nsid w:val="39192262"/>
     <w:multiLevelType w:val="hybridMultilevel"/>
     <w:tmpl w:val="F3C09E9C"/>
@@ -6626,7 +6897,93 @@
       </w:rPr>
     </w:lvl>
   </w:abstractNum>
-  <w:abstractNum w:abstractNumId="4" w15:restartNumberingAfterBreak="0">
+  <w:abstractNum w:abstractNumId="6" w15:restartNumberingAfterBreak="0">
+    <w:nsid w:val="419F3D05"/>
+    <w:multiLevelType w:val="hybridMultilevel"/>
+    <w:tmpl w:val="64DCBDDA"/>
+    <w:lvl w:ilvl="0" w:tplc="0C0A000F">
+      <w:start w:val="1"/>
+      <w:numFmt w:val="decimal"/>
+      <w:lvlText w:val="%1."/>
+      <w:lvlJc w:val="left"/>
+      <w:pPr>
+        <w:ind w:left="1287" w:hanging="360"/>
+      </w:pPr>
+    </w:lvl>
+    <w:lvl w:ilvl="1" w:tplc="0C0A0019" w:tentative="1">
+      <w:start w:val="1"/>
+      <w:numFmt w:val="lowerLetter"/>
+      <w:lvlText w:val="%2."/>
+      <w:lvlJc w:val="left"/>
+      <w:pPr>
+        <w:ind w:left="2007" w:hanging="360"/>
+      </w:pPr>
+    </w:lvl>
+    <w:lvl w:ilvl="2" w:tplc="0C0A001B" w:tentative="1">
+      <w:start w:val="1"/>
+      <w:numFmt w:val="lowerRoman"/>
+      <w:lvlText w:val="%3."/>
+      <w:lvlJc w:val="right"/>
+      <w:pPr>
+        <w:ind w:left="2727" w:hanging="180"/>
+      </w:pPr>
+    </w:lvl>
+    <w:lvl w:ilvl="3" w:tplc="0C0A000F" w:tentative="1">
+      <w:start w:val="1"/>
+      <w:numFmt w:val="decimal"/>
+      <w:lvlText w:val="%4."/>
+      <w:lvlJc w:val="left"/>
+      <w:pPr>
+        <w:ind w:left="3447" w:hanging="360"/>
+      </w:pPr>
+    </w:lvl>
+    <w:lvl w:ilvl="4" w:tplc="0C0A0019" w:tentative="1">
+      <w:start w:val="1"/>
+      <w:numFmt w:val="lowerLetter"/>
+      <w:lvlText w:val="%5."/>
+      <w:lvlJc w:val="left"/>
+      <w:pPr>
+        <w:ind w:left="4167" w:hanging="360"/>
+      </w:pPr>
+    </w:lvl>
+    <w:lvl w:ilvl="5" w:tplc="0C0A001B" w:tentative="1">
+      <w:start w:val="1"/>
+      <w:numFmt w:val="lowerRoman"/>
+      <w:lvlText w:val="%6."/>
+      <w:lvlJc w:val="right"/>
+      <w:pPr>
+        <w:ind w:left="4887" w:hanging="180"/>
+      </w:pPr>
+    </w:lvl>
+    <w:lvl w:ilvl="6" w:tplc="0C0A000F" w:tentative="1">
+      <w:start w:val="1"/>
+      <w:numFmt w:val="decimal"/>
+      <w:lvlText w:val="%7."/>
+      <w:lvlJc w:val="left"/>
+      <w:pPr>
+        <w:ind w:left="5607" w:hanging="360"/>
+      </w:pPr>
+    </w:lvl>
+    <w:lvl w:ilvl="7" w:tplc="0C0A0019" w:tentative="1">
+      <w:start w:val="1"/>
+      <w:numFmt w:val="lowerLetter"/>
+      <w:lvlText w:val="%8."/>
+      <w:lvlJc w:val="left"/>
+      <w:pPr>
+        <w:ind w:left="6327" w:hanging="360"/>
+      </w:pPr>
+    </w:lvl>
+    <w:lvl w:ilvl="8" w:tplc="0C0A001B" w:tentative="1">
+      <w:start w:val="1"/>
+      <w:numFmt w:val="lowerRoman"/>
+      <w:lvlText w:val="%9."/>
+      <w:lvlJc w:val="right"/>
+      <w:pPr>
+        <w:ind w:left="7047" w:hanging="180"/>
+      </w:pPr>
+    </w:lvl>
+  </w:abstractNum>
+  <w:abstractNum w:abstractNumId="7" w15:restartNumberingAfterBreak="0">
     <w:nsid w:val="651C3918"/>
     <w:multiLevelType w:val="hybridMultilevel"/>
     <w:tmpl w:val="2946A518"/>
@@ -6739,47 +7096,172 @@
       </w:rPr>
     </w:lvl>
   </w:abstractNum>
+  <w:abstractNum w:abstractNumId="8" w15:restartNumberingAfterBreak="0">
+    <w:nsid w:val="7B787A67"/>
+    <w:multiLevelType w:val="hybridMultilevel"/>
+    <w:tmpl w:val="4F44761A"/>
+    <w:lvl w:ilvl="0" w:tplc="0C0A0001">
+      <w:start w:val="1"/>
+      <w:numFmt w:val="bullet"/>
+      <w:lvlText w:val=""/>
+      <w:lvlJc w:val="left"/>
+      <w:pPr>
+        <w:ind w:left="1296" w:hanging="360"/>
+      </w:pPr>
+      <w:rPr>
+        <w:rFonts w:ascii="Symbol" w:hAnsi="Symbol" w:hint="default"/>
+      </w:rPr>
+    </w:lvl>
+    <w:lvl w:ilvl="1" w:tplc="0C0A0003">
+      <w:start w:val="1"/>
+      <w:numFmt w:val="bullet"/>
+      <w:lvlText w:val="o"/>
+      <w:lvlJc w:val="left"/>
+      <w:pPr>
+        <w:ind w:left="2016" w:hanging="360"/>
+      </w:pPr>
+      <w:rPr>
+        <w:rFonts w:ascii="Courier New" w:hAnsi="Courier New" w:cs="Courier New" w:hint="default"/>
+      </w:rPr>
+    </w:lvl>
+    <w:lvl w:ilvl="2" w:tplc="0C0A0005">
+      <w:start w:val="1"/>
+      <w:numFmt w:val="bullet"/>
+      <w:lvlText w:val=""/>
+      <w:lvlJc w:val="left"/>
+      <w:pPr>
+        <w:ind w:left="2736" w:hanging="360"/>
+      </w:pPr>
+      <w:rPr>
+        <w:rFonts w:ascii="Wingdings" w:hAnsi="Wingdings" w:hint="default"/>
+      </w:rPr>
+    </w:lvl>
+    <w:lvl w:ilvl="3" w:tplc="0C0A0001" w:tentative="1">
+      <w:start w:val="1"/>
+      <w:numFmt w:val="bullet"/>
+      <w:lvlText w:val=""/>
+      <w:lvlJc w:val="left"/>
+      <w:pPr>
+        <w:ind w:left="3456" w:hanging="360"/>
+      </w:pPr>
+      <w:rPr>
+        <w:rFonts w:ascii="Symbol" w:hAnsi="Symbol" w:hint="default"/>
+      </w:rPr>
+    </w:lvl>
+    <w:lvl w:ilvl="4" w:tplc="0C0A0003" w:tentative="1">
+      <w:start w:val="1"/>
+      <w:numFmt w:val="bullet"/>
+      <w:lvlText w:val="o"/>
+      <w:lvlJc w:val="left"/>
+      <w:pPr>
+        <w:ind w:left="4176" w:hanging="360"/>
+      </w:pPr>
+      <w:rPr>
+        <w:rFonts w:ascii="Courier New" w:hAnsi="Courier New" w:cs="Courier New" w:hint="default"/>
+      </w:rPr>
+    </w:lvl>
+    <w:lvl w:ilvl="5" w:tplc="0C0A0005" w:tentative="1">
+      <w:start w:val="1"/>
+      <w:numFmt w:val="bullet"/>
+      <w:lvlText w:val=""/>
+      <w:lvlJc w:val="left"/>
+      <w:pPr>
+        <w:ind w:left="4896" w:hanging="360"/>
+      </w:pPr>
+      <w:rPr>
+        <w:rFonts w:ascii="Wingdings" w:hAnsi="Wingdings" w:hint="default"/>
+      </w:rPr>
+    </w:lvl>
+    <w:lvl w:ilvl="6" w:tplc="0C0A0001" w:tentative="1">
+      <w:start w:val="1"/>
+      <w:numFmt w:val="bullet"/>
+      <w:lvlText w:val=""/>
+      <w:lvlJc w:val="left"/>
+      <w:pPr>
+        <w:ind w:left="5616" w:hanging="360"/>
+      </w:pPr>
+      <w:rPr>
+        <w:rFonts w:ascii="Symbol" w:hAnsi="Symbol" w:hint="default"/>
+      </w:rPr>
+    </w:lvl>
+    <w:lvl w:ilvl="7" w:tplc="0C0A0003" w:tentative="1">
+      <w:start w:val="1"/>
+      <w:numFmt w:val="bullet"/>
+      <w:lvlText w:val="o"/>
+      <w:lvlJc w:val="left"/>
+      <w:pPr>
+        <w:ind w:left="6336" w:hanging="360"/>
+      </w:pPr>
+      <w:rPr>
+        <w:rFonts w:ascii="Courier New" w:hAnsi="Courier New" w:cs="Courier New" w:hint="default"/>
+      </w:rPr>
+    </w:lvl>
+    <w:lvl w:ilvl="8" w:tplc="0C0A0005" w:tentative="1">
+      <w:start w:val="1"/>
+      <w:numFmt w:val="bullet"/>
+      <w:lvlText w:val=""/>
+      <w:lvlJc w:val="left"/>
+      <w:pPr>
+        <w:ind w:left="7056" w:hanging="360"/>
+      </w:pPr>
+      <w:rPr>
+        <w:rFonts w:ascii="Wingdings" w:hAnsi="Wingdings" w:hint="default"/>
+      </w:rPr>
+    </w:lvl>
+  </w:abstractNum>
   <w:num w:numId="1">
-    <w:abstractNumId w:val="1"/>
+    <w:abstractNumId w:val="2"/>
   </w:num>
   <w:num w:numId="2">
-    <w:abstractNumId w:val="1"/>
+    <w:abstractNumId w:val="2"/>
   </w:num>
   <w:num w:numId="3">
-    <w:abstractNumId w:val="1"/>
+    <w:abstractNumId w:val="2"/>
   </w:num>
   <w:num w:numId="4">
-    <w:abstractNumId w:val="1"/>
+    <w:abstractNumId w:val="2"/>
   </w:num>
   <w:num w:numId="5">
-    <w:abstractNumId w:val="1"/>
+    <w:abstractNumId w:val="2"/>
   </w:num>
   <w:num w:numId="6">
-    <w:abstractNumId w:val="1"/>
+    <w:abstractNumId w:val="2"/>
   </w:num>
   <w:num w:numId="7">
-    <w:abstractNumId w:val="1"/>
+    <w:abstractNumId w:val="2"/>
   </w:num>
   <w:num w:numId="8">
-    <w:abstractNumId w:val="1"/>
+    <w:abstractNumId w:val="2"/>
   </w:num>
   <w:num w:numId="9">
-    <w:abstractNumId w:val="1"/>
+    <w:abstractNumId w:val="2"/>
   </w:num>
   <w:num w:numId="10">
-    <w:abstractNumId w:val="1"/>
+    <w:abstractNumId w:val="2"/>
   </w:num>
   <w:num w:numId="11">
     <w:abstractNumId w:val="0"/>
   </w:num>
   <w:num w:numId="12">
-    <w:abstractNumId w:val="4"/>
+    <w:abstractNumId w:val="7"/>
   </w:num>
   <w:num w:numId="13">
-    <w:abstractNumId w:val="2"/>
+    <w:abstractNumId w:val="3"/>
   </w:num>
   <w:num w:numId="14">
-    <w:abstractNumId w:val="3"/>
+    <w:abstractNumId w:val="5"/>
+  </w:num>
+  <w:num w:numId="15">
+    <w:abstractNumId w:val="8"/>
+  </w:num>
+  <w:num w:numId="16">
+    <w:abstractNumId w:val="1"/>
+  </w:num>
+  <w:num w:numId="17">
+    <w:abstractNumId w:val="6"/>
+  </w:num>
+  <w:num w:numId="18">
+    <w:abstractNumId w:val="4"/>
   </w:num>
 </w:numbering>
 </file>

</xml_diff>